<commit_message>
corrigindo algumas regras de mapeamento
</commit_message>
<xml_diff>
--- a/02 - Projeto Logico/Regras de mapeamento - Relacional.docx
+++ b/02 - Projeto Logico/Regras de mapeamento - Relacional.docx
@@ -1,9 +1,10 @@
 
 <file path=word/document.xml><?xml version="1.0" encoding="utf-8"?>
-<w:document xmlns:wpc="http://schemas.microsoft.com/office/word/2010/wordprocessingCanvas" xmlns:cx="http://schemas.microsoft.com/office/drawing/2014/chartex" xmlns:cx1="http://schemas.microsoft.com/office/drawing/2015/9/8/chartex" xmlns:cx2="http://schemas.microsoft.com/office/drawing/2015/10/21/chartex" xmlns:cx3="http://schemas.microsoft.com/office/drawing/2016/5/9/chartex" xmlns:cx4="http://schemas.microsoft.com/office/drawing/2016/5/10/chartex" xmlns:cx5="http://schemas.microsoft.com/office/drawing/2016/5/11/chartex" xmlns:cx6="http://schemas.microsoft.com/office/drawing/2016/5/12/chartex" xmlns:cx7="http://schemas.microsoft.com/office/drawing/2016/5/13/chartex" xmlns:cx8="http://schemas.microsoft.com/office/drawing/2016/5/14/chartex" xmlns:mc="http://schemas.openxmlformats.org/markup-compatibility/2006" xmlns:aink="http://schemas.microsoft.com/office/drawing/2016/ink" xmlns:am3d="http://schemas.microsoft.com/office/drawing/2017/model3d" xmlns:o="urn:schemas-microsoft-com:office:office" xmlns:r="http://schemas.openxmlformats.org/officeDocument/2006/relationships" xmlns:m="http://schemas.openxmlformats.org/officeDocument/2006/math" xmlns:v="urn:schemas-microsoft-com:vml" xmlns:wp14="http://schemas.microsoft.com/office/word/2010/wordprocessingDrawing" xmlns:wp="http://schemas.openxmlformats.org/drawingml/2006/wordprocessingDrawing" xmlns:w10="urn:schemas-microsoft-com:office:word" xmlns:w="http://schemas.openxmlformats.org/wordprocessingml/2006/main" xmlns:w14="http://schemas.microsoft.com/office/word/2010/wordml" xmlns:w15="http://schemas.microsoft.com/office/word/2012/wordml" xmlns:w16cex="http://schemas.microsoft.com/office/word/2018/wordml/cex" xmlns:w16cid="http://schemas.microsoft.com/office/word/2016/wordml/cid" xmlns:w16="http://schemas.microsoft.com/office/word/2018/wordml" xmlns:w16se="http://schemas.microsoft.com/office/word/2015/wordml/symex" xmlns:wpg="http://schemas.microsoft.com/office/word/2010/wordprocessingGroup" xmlns:wpi="http://schemas.microsoft.com/office/word/2010/wordprocessingInk" xmlns:wne="http://schemas.microsoft.com/office/word/2006/wordml" xmlns:wps="http://schemas.microsoft.com/office/word/2010/wordprocessingShape" mc:Ignorable="w14 w15 w16se w16cid w16 w16cex wp14">
+<w:document xmlns:o="urn:schemas-microsoft-com:office:office" xmlns:r="http://schemas.openxmlformats.org/officeDocument/2006/relationships" xmlns:v="urn:schemas-microsoft-com:vml" xmlns:w="http://schemas.openxmlformats.org/wordprocessingml/2006/main" xmlns:w10="urn:schemas-microsoft-com:office:word" xmlns:wp="http://schemas.openxmlformats.org/drawingml/2006/wordprocessingDrawing" xmlns:wps="http://schemas.microsoft.com/office/word/2010/wordprocessingShape" xmlns:wpg="http://schemas.microsoft.com/office/word/2010/wordprocessingGroup" xmlns:mc="http://schemas.openxmlformats.org/markup-compatibility/2006" xmlns:wp14="http://schemas.microsoft.com/office/word/2010/wordprocessingDrawing" xmlns:w14="http://schemas.microsoft.com/office/word/2010/wordml" mc:Ignorable="w14 wp14">
   <w:body>
     <w:p>
       <w:pPr>
+        <w:pStyle w:val="Normal"/>
         <w:rPr>
           <w:sz w:val="36"/>
           <w:szCs w:val="36"/>
@@ -21,7 +22,9 @@
     </w:p>
     <w:p>
       <w:pPr>
-        <w:rPr>
+        <w:pStyle w:val="Normal"/>
+        <w:rPr>
+          <w:b/>
           <w:b/>
           <w:bCs/>
           <w:sz w:val="32"/>
@@ -40,7 +43,8 @@
     </w:p>
     <w:p>
       <w:pPr>
-        <w:spacing w:after="0"/>
+        <w:pStyle w:val="Normal"/>
+        <w:spacing w:before="0" w:after="0"/>
         <w:rPr>
           <w:rFonts w:ascii="Loma" w:hAnsi="Loma"/>
         </w:rPr>
@@ -54,7 +58,8 @@
     </w:p>
     <w:p>
       <w:pPr>
-        <w:spacing w:after="0"/>
+        <w:pStyle w:val="Normal"/>
+        <w:spacing w:before="0" w:after="0"/>
         <w:rPr>
           <w:rFonts w:ascii="Loma" w:hAnsi="Loma"/>
         </w:rPr>
@@ -68,7 +73,8 @@
     </w:p>
     <w:p>
       <w:pPr>
-        <w:spacing w:after="0"/>
+        <w:pStyle w:val="Normal"/>
+        <w:spacing w:before="0" w:after="0"/>
         <w:rPr>
           <w:rFonts w:ascii="Loma" w:hAnsi="Loma"/>
         </w:rPr>
@@ -80,10 +86,20 @@
         <w:t>Professora: Karin Becker</w:t>
       </w:r>
     </w:p>
-    <w:p/>
-    <w:p>
-      <w:pPr>
-        <w:rPr>
+    <w:p>
+      <w:pPr>
+        <w:pStyle w:val="Normal"/>
+        <w:rPr/>
+      </w:pPr>
+      <w:r>
+        <w:rPr/>
+      </w:r>
+    </w:p>
+    <w:p>
+      <w:pPr>
+        <w:pStyle w:val="Normal"/>
+        <w:rPr>
+          <w:b/>
           <w:b/>
           <w:bCs/>
           <w:sz w:val="32"/>
@@ -101,65 +117,87 @@
       </w:r>
     </w:p>
     <w:p>
-      <w:r>
+      <w:pPr>
+        <w:pStyle w:val="Normal"/>
+        <w:rPr/>
+      </w:pPr>
+      <w:r>
+        <w:rPr/>
         <w:t>Com base na modelagem conceitual e nas especificações no dicionário de dados decidimos optar pelas seguintes regras.</w:t>
       </w:r>
     </w:p>
     <w:p>
-      <w:r>
+      <w:pPr>
+        <w:pStyle w:val="Normal"/>
+        <w:rPr/>
+      </w:pPr>
+      <w:r>
+        <w:rPr/>
         <w:t>Para melhor apresentação das regras seguiremos a seguinte sequência de transformação do modelo ER em um modelo relacional:</w:t>
       </w:r>
     </w:p>
     <w:p>
       <w:pPr>
-        <w:pStyle w:val="PargrafodaLista"/>
+        <w:pStyle w:val="ListParagraph"/>
         <w:numPr>
           <w:ilvl w:val="0"/>
           <w:numId w:val="1"/>
         </w:numPr>
-      </w:pPr>
-      <w:r>
+        <w:rPr/>
+      </w:pPr>
+      <w:r>
+        <w:rPr/>
         <w:t>Entidades e respectivos atributos;</w:t>
       </w:r>
     </w:p>
     <w:p>
       <w:pPr>
-        <w:pStyle w:val="PargrafodaLista"/>
+        <w:pStyle w:val="ListParagraph"/>
         <w:numPr>
           <w:ilvl w:val="0"/>
           <w:numId w:val="1"/>
         </w:numPr>
-      </w:pPr>
-      <w:r>
+        <w:rPr/>
+      </w:pPr>
+      <w:r>
+        <w:rPr/>
         <w:t>Generalizações/especializações;</w:t>
       </w:r>
     </w:p>
     <w:p>
       <w:pPr>
-        <w:pStyle w:val="PargrafodaLista"/>
+        <w:pStyle w:val="ListParagraph"/>
         <w:numPr>
           <w:ilvl w:val="0"/>
           <w:numId w:val="1"/>
         </w:numPr>
-      </w:pPr>
-      <w:r>
+        <w:rPr/>
+      </w:pPr>
+      <w:r>
+        <w:rPr/>
         <w:t>Relacionamentos e respectivos atributos;</w:t>
       </w:r>
     </w:p>
     <w:p>
-      <w:r>
+      <w:pPr>
+        <w:pStyle w:val="Normal"/>
+        <w:rPr/>
+      </w:pPr>
+      <w:r>
+        <w:rPr/>
         <w:t>Notações:</w:t>
       </w:r>
     </w:p>
     <w:p>
       <w:pPr>
-        <w:pStyle w:val="PargrafodaLista"/>
+        <w:pStyle w:val="ListParagraph"/>
         <w:numPr>
           <w:ilvl w:val="0"/>
           <w:numId w:val="1"/>
         </w:numPr>
         <w:rPr>
           <w:b/>
+          <w:b/>
           <w:bCs/>
         </w:rPr>
       </w:pPr>
@@ -173,13 +211,14 @@
     </w:p>
     <w:p>
       <w:pPr>
-        <w:pStyle w:val="PargrafodaLista"/>
+        <w:pStyle w:val="ListParagraph"/>
         <w:numPr>
           <w:ilvl w:val="0"/>
           <w:numId w:val="1"/>
         </w:numPr>
         <w:rPr>
           <w:i/>
+          <w:i/>
           <w:iCs/>
         </w:rPr>
       </w:pPr>
@@ -193,19 +232,21 @@
     </w:p>
     <w:p>
       <w:pPr>
-        <w:pStyle w:val="PargrafodaLista"/>
+        <w:pStyle w:val="ListParagraph"/>
         <w:numPr>
           <w:ilvl w:val="0"/>
           <w:numId w:val="1"/>
         </w:numPr>
-      </w:pPr>
-      <w:r>
+        <w:rPr/>
+      </w:pPr>
+      <w:r>
+        <w:rPr/>
         <w:t>Atributo opcional destacado com *;</w:t>
       </w:r>
     </w:p>
     <w:p>
       <w:pPr>
-        <w:pStyle w:val="PargrafodaLista"/>
+        <w:pStyle w:val="ListParagraph"/>
         <w:numPr>
           <w:ilvl w:val="0"/>
           <w:numId w:val="1"/>
@@ -221,10 +262,20 @@
         <w:t>Atributo único destacado com sublinhado;</w:t>
       </w:r>
     </w:p>
-    <w:p/>
-    <w:p>
-      <w:pPr>
-        <w:rPr>
+    <w:p>
+      <w:pPr>
+        <w:pStyle w:val="Normal"/>
+        <w:rPr/>
+      </w:pPr>
+      <w:r>
+        <w:rPr/>
+      </w:r>
+    </w:p>
+    <w:p>
+      <w:pPr>
+        <w:pStyle w:val="Normal"/>
+        <w:rPr>
+          <w:b/>
           <w:b/>
           <w:bCs/>
           <w:sz w:val="32"/>
@@ -242,15 +293,17 @@
       </w:r>
     </w:p>
     <w:p>
-      <w:r>
-        <w:rPr>
-          <w:noProof/>
-        </w:rPr>
+      <w:pPr>
+        <w:pStyle w:val="Normal"/>
+        <w:rPr/>
+      </w:pPr>
+      <w:r>
+        <w:rPr/>
         <w:drawing>
-          <wp:inline distT="0" distB="0" distL="0" distR="0" wp14:anchorId="44028D6A" wp14:editId="30F800BD">
-            <wp:extent cx="4544059" cy="2743583"/>
-            <wp:effectExtent l="0" t="0" r="9525" b="0"/>
-            <wp:docPr id="1" name="Imagem 1"/>
+          <wp:inline distT="0" distB="0" distL="0" distR="0">
+            <wp:extent cx="4544060" cy="2743835"/>
+            <wp:effectExtent l="0" t="0" r="0" b="0"/>
+            <wp:docPr id="1" name="Imagem 1" descr=""/>
             <wp:cNvGraphicFramePr>
               <a:graphicFrameLocks xmlns:a="http://schemas.openxmlformats.org/drawingml/2006/main" noChangeAspect="1"/>
             </wp:cNvGraphicFramePr>
@@ -258,19 +311,21 @@
               <a:graphicData uri="http://schemas.openxmlformats.org/drawingml/2006/picture">
                 <pic:pic xmlns:pic="http://schemas.openxmlformats.org/drawingml/2006/picture">
                   <pic:nvPicPr>
-                    <pic:cNvPr id="1" name=""/>
-                    <pic:cNvPicPr/>
+                    <pic:cNvPr id="1" name="Imagem 1" descr=""/>
+                    <pic:cNvPicPr>
+                      <a:picLocks noChangeAspect="1" noChangeArrowheads="1"/>
+                    </pic:cNvPicPr>
                   </pic:nvPicPr>
                   <pic:blipFill>
-                    <a:blip r:embed="rId5"/>
+                    <a:blip r:embed="rId2"/>
                     <a:stretch>
                       <a:fillRect/>
                     </a:stretch>
                   </pic:blipFill>
-                  <pic:spPr>
+                  <pic:spPr bwMode="auto">
                     <a:xfrm>
                       <a:off x="0" y="0"/>
-                      <a:ext cx="4544059" cy="2743583"/>
+                      <a:ext cx="4544060" cy="2743835"/>
                     </a:xfrm>
                     <a:prstGeom prst="rect">
                       <a:avLst/>
@@ -284,45 +339,32 @@
       </w:r>
     </w:p>
     <w:p>
-      <w:r>
+      <w:pPr>
+        <w:pStyle w:val="Normal"/>
+        <w:rPr/>
+      </w:pPr>
+      <w:r>
+        <w:rPr/>
         <w:t>Considerando a especialização que a entidade User possui, as distintas relações que Organization e Contributor participam e pelas operações que serão realizadas nessas tabelas decidimos transformar a especialização nas seguintes tabelas:</w:t>
       </w:r>
     </w:p>
     <w:p>
-      <w:r>
-        <w:lastRenderedPageBreak/>
-        <w:t>(para melhor</w:t>
-      </w:r>
-      <w:r>
-        <w:t xml:space="preserve">ar </w:t>
-      </w:r>
-      <w:r>
-        <w:t>as relações das tabelas</w:t>
-      </w:r>
-      <w:r>
-        <w:t>,</w:t>
-      </w:r>
-      <w:r>
-        <w:t xml:space="preserve"> criamos um atributo ID.</w:t>
-      </w:r>
-      <w:r>
-        <w:t xml:space="preserve"> Esse atributo s</w:t>
-      </w:r>
-      <w:r>
-        <w:t xml:space="preserve">erá usado no lugar do nickname, que se transformará em </w:t>
-      </w:r>
-      <w:r>
-        <w:t xml:space="preserve">uma </w:t>
-      </w:r>
-      <w:r>
-        <w:t>chave alternativa)</w:t>
-      </w:r>
-      <w:r>
-        <w:t>.</w:t>
-      </w:r>
-    </w:p>
-    <w:p>
-      <w:r>
+      <w:pPr>
+        <w:pStyle w:val="Normal"/>
+        <w:rPr/>
+      </w:pPr>
+      <w:r>
+        <w:rPr/>
+        <w:t>(para melhorar as relações das tabelas, criamos um atributo ID. Esse atributo será usado no lugar do nickname, que se transformará em uma chave alternativa).</w:t>
+      </w:r>
+    </w:p>
+    <w:p>
+      <w:pPr>
+        <w:pStyle w:val="Normal"/>
+        <w:rPr/>
+      </w:pPr>
+      <w:r>
+        <w:rPr/>
         <w:t>Users (</w:t>
       </w:r>
       <w:r>
@@ -333,13 +375,8 @@
         <w:t>id</w:t>
       </w:r>
       <w:r>
-        <w:t>,</w:t>
-      </w:r>
-      <w:r>
-        <w:t xml:space="preserve"> name*,</w:t>
-      </w:r>
-      <w:r>
-        <w:t xml:space="preserve"> </w:t>
+        <w:rPr/>
+        <w:t xml:space="preserve">, name*, </w:t>
       </w:r>
       <w:r>
         <w:rPr>
@@ -348,20 +385,17 @@
         <w:t>nickname</w:t>
       </w:r>
       <w:r>
-        <w:t>, biografia</w:t>
-      </w:r>
-      <w:r>
-        <w:t>*</w:t>
-      </w:r>
-      <w:r>
-        <w:t>, email)</w:t>
-      </w:r>
-      <w:r>
-        <w:t>;</w:t>
-      </w:r>
-    </w:p>
-    <w:p>
-      <w:r>
+        <w:rPr/>
+        <w:t>, biografia*, email);</w:t>
+      </w:r>
+    </w:p>
+    <w:p>
+      <w:pPr>
+        <w:pStyle w:val="Normal"/>
+        <w:rPr/>
+      </w:pPr>
+      <w:r>
+        <w:rPr/>
         <w:t>Contributors (</w:t>
       </w:r>
       <w:r>
@@ -372,6 +406,7 @@
         <w:t>id</w:t>
       </w:r>
       <w:r>
+        <w:rPr/>
         <w:t xml:space="preserve">, </w:t>
       </w:r>
       <w:r>
@@ -383,27 +418,31 @@
         <w:t>idUser</w:t>
       </w:r>
       <w:r>
+        <w:rPr/>
         <w:t xml:space="preserve">) </w:t>
       </w:r>
     </w:p>
     <w:p>
       <w:pPr>
+        <w:pStyle w:val="Normal"/>
         <w:ind w:firstLine="708"/>
-        <w:rPr>
-          <w:i/>
-          <w:iCs/>
-        </w:rPr>
-      </w:pPr>
-      <w:r>
-        <w:rPr>
-          <w:i/>
-          <w:iCs/>
-        </w:rPr>
-        <w:t>references Users (idUsers);</w:t>
-      </w:r>
-    </w:p>
-    <w:p>
-      <w:r>
+        <w:rPr/>
+      </w:pPr>
+      <w:r>
+        <w:rPr>
+          <w:i/>
+          <w:iCs/>
+        </w:rPr>
+        <w:t>references Users (idUser);</w:t>
+      </w:r>
+    </w:p>
+    <w:p>
+      <w:pPr>
+        <w:pStyle w:val="Normal"/>
+        <w:rPr/>
+      </w:pPr>
+      <w:r>
+        <w:rPr/>
         <w:t>Organizations (</w:t>
       </w:r>
       <w:r>
@@ -414,6 +453,7 @@
         <w:t>id</w:t>
       </w:r>
       <w:r>
+        <w:rPr/>
         <w:t xml:space="preserve">, </w:t>
       </w:r>
       <w:r>
@@ -425,27 +465,31 @@
         <w:t>idUser</w:t>
       </w:r>
       <w:r>
+        <w:rPr/>
         <w:t>)</w:t>
       </w:r>
     </w:p>
     <w:p>
       <w:pPr>
+        <w:pStyle w:val="Normal"/>
         <w:ind w:firstLine="708"/>
-        <w:rPr>
-          <w:i/>
-          <w:iCs/>
-        </w:rPr>
-      </w:pPr>
-      <w:r>
-        <w:rPr>
-          <w:i/>
-          <w:iCs/>
-        </w:rPr>
-        <w:t>references Users (idUsers);</w:t>
-      </w:r>
-    </w:p>
-    <w:p>
-      <w:r>
+        <w:rPr/>
+      </w:pPr>
+      <w:r>
+        <w:rPr>
+          <w:i/>
+          <w:iCs/>
+        </w:rPr>
+        <w:t>references Users (idUser);</w:t>
+      </w:r>
+    </w:p>
+    <w:p>
+      <w:pPr>
+        <w:pStyle w:val="Normal"/>
+        <w:rPr/>
+      </w:pPr>
+      <w:r>
+        <w:rPr/>
         <w:t>Members (</w:t>
       </w:r>
       <w:r>
@@ -458,6 +502,7 @@
         <w:t>idContrib</w:t>
       </w:r>
       <w:r>
+        <w:rPr/>
         <w:t xml:space="preserve">, </w:t>
       </w:r>
       <w:r>
@@ -470,72 +515,58 @@
         <w:t>idOrg</w:t>
       </w:r>
       <w:r>
+        <w:rPr/>
         <w:t xml:space="preserve">) </w:t>
       </w:r>
     </w:p>
     <w:p>
       <w:pPr>
+        <w:pStyle w:val="Normal"/>
         <w:ind w:firstLine="708"/>
         <w:rPr>
           <w:i/>
-          <w:iCs/>
-        </w:rPr>
-      </w:pPr>
-      <w:r>
-        <w:rPr>
-          <w:i/>
-          <w:iCs/>
-        </w:rPr>
-        <w:t>references Contributor</w:t>
-      </w:r>
-      <w:r>
-        <w:rPr>
-          <w:i/>
-          <w:iCs/>
-        </w:rPr>
-        <w:t xml:space="preserve"> </w:t>
-      </w:r>
-      <w:r>
-        <w:rPr>
-          <w:i/>
-          <w:iCs/>
-        </w:rPr>
-        <w:t>(idContrib),</w:t>
-      </w:r>
-    </w:p>
-    <w:p>
-      <w:pPr>
+          <w:i/>
+          <w:iCs/>
+        </w:rPr>
+      </w:pPr>
+      <w:r>
+        <w:rPr>
+          <w:i/>
+          <w:iCs/>
+        </w:rPr>
+        <w:t>references Contributor (idContrib),</w:t>
+      </w:r>
+    </w:p>
+    <w:p>
+      <w:pPr>
+        <w:pStyle w:val="Normal"/>
         <w:ind w:firstLine="708"/>
         <w:rPr>
           <w:i/>
-          <w:iCs/>
-        </w:rPr>
-      </w:pPr>
-      <w:r>
-        <w:rPr>
-          <w:i/>
-          <w:iCs/>
-        </w:rPr>
-        <w:t>references Organization</w:t>
-      </w:r>
-      <w:r>
-        <w:rPr>
-          <w:i/>
-          <w:iCs/>
-        </w:rPr>
-        <w:t xml:space="preserve"> </w:t>
-      </w:r>
-      <w:r>
-        <w:rPr>
-          <w:i/>
-          <w:iCs/>
-        </w:rPr>
-        <w:t>(idOrg);</w:t>
-      </w:r>
-    </w:p>
-    <w:p/>
-    <w:p>
-      <w:pPr>
+          <w:i/>
+          <w:iCs/>
+        </w:rPr>
+      </w:pPr>
+      <w:r>
+        <w:rPr>
+          <w:i/>
+          <w:iCs/>
+        </w:rPr>
+        <w:t>references Organization (idOrg);</w:t>
+      </w:r>
+    </w:p>
+    <w:p>
+      <w:pPr>
+        <w:pStyle w:val="Normal"/>
+        <w:rPr/>
+      </w:pPr>
+      <w:r>
+        <w:rPr/>
+      </w:r>
+    </w:p>
+    <w:p>
+      <w:pPr>
+        <w:pStyle w:val="Normal"/>
         <w:rPr>
           <w:sz w:val="28"/>
           <w:szCs w:val="28"/>
@@ -553,17 +584,17 @@
     </w:p>
     <w:p>
       <w:pPr>
+        <w:pStyle w:val="Normal"/>
         <w:ind w:left="708" w:firstLine="708"/>
-      </w:pPr>
-      <w:r>
-        <w:rPr>
-          <w:noProof/>
-        </w:rPr>
+        <w:rPr/>
+      </w:pPr>
+      <w:r>
+        <w:rPr/>
         <w:drawing>
-          <wp:inline distT="0" distB="0" distL="0" distR="0" wp14:anchorId="6FD0EF02" wp14:editId="3D6E2241">
-            <wp:extent cx="4172532" cy="1819529"/>
-            <wp:effectExtent l="0" t="0" r="0" b="9525"/>
-            <wp:docPr id="5" name="Imagem 5"/>
+          <wp:inline distT="0" distB="0" distL="0" distR="0">
+            <wp:extent cx="4172585" cy="1819275"/>
+            <wp:effectExtent l="0" t="0" r="0" b="0"/>
+            <wp:docPr id="2" name="Imagem 5" descr=""/>
             <wp:cNvGraphicFramePr>
               <a:graphicFrameLocks xmlns:a="http://schemas.openxmlformats.org/drawingml/2006/main" noChangeAspect="1"/>
             </wp:cNvGraphicFramePr>
@@ -571,19 +602,21 @@
               <a:graphicData uri="http://schemas.openxmlformats.org/drawingml/2006/picture">
                 <pic:pic xmlns:pic="http://schemas.openxmlformats.org/drawingml/2006/picture">
                   <pic:nvPicPr>
-                    <pic:cNvPr id="1" name=""/>
-                    <pic:cNvPicPr/>
+                    <pic:cNvPr id="2" name="Imagem 5" descr=""/>
+                    <pic:cNvPicPr>
+                      <a:picLocks noChangeAspect="1" noChangeArrowheads="1"/>
+                    </pic:cNvPicPr>
                   </pic:nvPicPr>
                   <pic:blipFill>
-                    <a:blip r:embed="rId6"/>
+                    <a:blip r:embed="rId3"/>
                     <a:stretch>
                       <a:fillRect/>
                     </a:stretch>
                   </pic:blipFill>
-                  <pic:spPr>
+                  <pic:spPr bwMode="auto">
                     <a:xfrm>
                       <a:off x="0" y="0"/>
-                      <a:ext cx="4172532" cy="1819529"/>
+                      <a:ext cx="4172585" cy="1819275"/>
                     </a:xfrm>
                     <a:prstGeom prst="rect">
                       <a:avLst/>
@@ -597,12 +630,22 @@
       </w:r>
     </w:p>
     <w:p>
-      <w:r>
+      <w:pPr>
+        <w:pStyle w:val="Normal"/>
+        <w:rPr/>
+      </w:pPr>
+      <w:r>
+        <w:rPr/>
         <w:t>Criado uma tabela para o relacionamento por se tratar de um Relacionamento N-M:</w:t>
       </w:r>
     </w:p>
     <w:p>
-      <w:r>
+      <w:pPr>
+        <w:pStyle w:val="Normal"/>
+        <w:rPr/>
+      </w:pPr>
+      <w:r>
+        <w:rPr/>
         <w:t>Follows (</w:t>
       </w:r>
       <w:r>
@@ -615,6 +658,7 @@
         <w:t>idFollower</w:t>
       </w:r>
       <w:r>
+        <w:rPr/>
         <w:t xml:space="preserve">, </w:t>
       </w:r>
       <w:r>
@@ -627,73 +671,60 @@
         <w:t>idFollowed</w:t>
       </w:r>
       <w:r>
+        <w:rPr/>
         <w:t>, date)</w:t>
       </w:r>
     </w:p>
     <w:p>
       <w:pPr>
+        <w:pStyle w:val="Normal"/>
         <w:ind w:firstLine="708"/>
         <w:rPr>
           <w:i/>
-          <w:iCs/>
-        </w:rPr>
-      </w:pPr>
-      <w:r>
-        <w:rPr>
-          <w:i/>
-          <w:iCs/>
-        </w:rPr>
-        <w:t>references Contributors</w:t>
-      </w:r>
-      <w:r>
-        <w:rPr>
-          <w:i/>
-          <w:iCs/>
-        </w:rPr>
-        <w:t xml:space="preserve"> </w:t>
-      </w:r>
-      <w:r>
-        <w:rPr>
-          <w:i/>
-          <w:iCs/>
-        </w:rPr>
-        <w:t>(IdFollower),</w:t>
-      </w:r>
-    </w:p>
-    <w:p>
-      <w:pPr>
+          <w:i/>
+          <w:iCs/>
+        </w:rPr>
+      </w:pPr>
+      <w:r>
+        <w:rPr>
+          <w:i/>
+          <w:iCs/>
+        </w:rPr>
+        <w:t>references Contributors (IdFollower),</w:t>
+      </w:r>
+    </w:p>
+    <w:p>
+      <w:pPr>
+        <w:pStyle w:val="Normal"/>
         <w:ind w:firstLine="708"/>
         <w:rPr>
           <w:i/>
-          <w:iCs/>
-        </w:rPr>
-      </w:pPr>
-      <w:r>
-        <w:rPr>
-          <w:i/>
-          <w:iCs/>
-        </w:rPr>
-        <w:t>references Contributors</w:t>
-      </w:r>
-      <w:r>
-        <w:rPr>
-          <w:i/>
-          <w:iCs/>
-        </w:rPr>
-        <w:t xml:space="preserve"> </w:t>
-      </w:r>
-      <w:r>
-        <w:rPr>
-          <w:i/>
-          <w:iCs/>
-        </w:rPr>
-        <w:t>(idFollowed);</w:t>
-      </w:r>
-    </w:p>
-    <w:p/>
-    <w:p>
-      <w:pPr>
-        <w:rPr>
+          <w:i/>
+          <w:iCs/>
+        </w:rPr>
+      </w:pPr>
+      <w:r>
+        <w:rPr>
+          <w:i/>
+          <w:iCs/>
+        </w:rPr>
+        <w:t>references Contributors (idFollowed);</w:t>
+      </w:r>
+    </w:p>
+    <w:p>
+      <w:pPr>
+        <w:pStyle w:val="Normal"/>
+        <w:rPr/>
+      </w:pPr>
+      <w:r>
+        <w:rPr/>
+      </w:r>
+    </w:p>
+    <w:p>
+      <w:pPr>
+        <w:pStyle w:val="Normal"/>
+        <w:rPr>
+          <w:b/>
           <w:b/>
           <w:bCs/>
           <w:sz w:val="32"/>
@@ -711,18 +742,21 @@
       </w:r>
     </w:p>
     <w:p>
-      <w:r>
+      <w:pPr>
+        <w:pStyle w:val="Normal"/>
+        <w:rPr/>
+      </w:pPr>
+      <w:r>
+        <w:rPr/>
         <w:tab/>
       </w:r>
       <w:r>
-        <w:rPr>
-          <w:noProof/>
-        </w:rPr>
+        <w:rPr/>
         <w:drawing>
-          <wp:inline distT="0" distB="0" distL="0" distR="0" wp14:anchorId="5758F955" wp14:editId="0B621F0E">
+          <wp:inline distT="0" distB="0" distL="0" distR="0">
             <wp:extent cx="5400040" cy="1044575"/>
             <wp:effectExtent l="0" t="0" r="0" b="0"/>
-            <wp:docPr id="3" name="Imagem 3"/>
+            <wp:docPr id="3" name="Imagem 3" descr=""/>
             <wp:cNvGraphicFramePr>
               <a:graphicFrameLocks xmlns:a="http://schemas.openxmlformats.org/drawingml/2006/main" noChangeAspect="1"/>
             </wp:cNvGraphicFramePr>
@@ -730,13 +764,13 @@
               <a:graphicData uri="http://schemas.openxmlformats.org/drawingml/2006/picture">
                 <pic:pic xmlns:pic="http://schemas.openxmlformats.org/drawingml/2006/picture">
                   <pic:nvPicPr>
-                    <pic:cNvPr id="3" name="Imagem 3"/>
+                    <pic:cNvPr id="3" name="Imagem 3" descr=""/>
                     <pic:cNvPicPr>
                       <a:picLocks noChangeAspect="1" noChangeArrowheads="1"/>
                     </pic:cNvPicPr>
                   </pic:nvPicPr>
                   <pic:blipFill>
-                    <a:blip r:embed="rId7"/>
+                    <a:blip r:embed="rId4"/>
                     <a:stretch>
                       <a:fillRect/>
                     </a:stretch>
@@ -758,24 +792,28 @@
       </w:r>
     </w:p>
     <w:p>
-      <w:r>
+      <w:pPr>
+        <w:pStyle w:val="Normal"/>
+        <w:rPr/>
+      </w:pPr>
+      <w:r>
+        <w:rPr/>
         <w:t>Mapeado para:</w:t>
       </w:r>
     </w:p>
     <w:p>
       <w:pPr>
-        <w:ind w:left="2832"/>
-      </w:pPr>
-      <w:r>
-        <w:rPr>
-          <w:noProof/>
-        </w:rPr>
-        <w:lastRenderedPageBreak/>
+        <w:pStyle w:val="Normal"/>
+        <w:ind w:left="2832" w:hanging="0"/>
+        <w:rPr/>
+      </w:pPr>
+      <w:r>
+        <w:rPr/>
         <w:drawing>
-          <wp:inline distT="0" distB="0" distL="0" distR="0" wp14:anchorId="4E4E0226" wp14:editId="21B55023">
+          <wp:inline distT="0" distB="0" distL="0" distR="0">
             <wp:extent cx="2324735" cy="733425"/>
             <wp:effectExtent l="0" t="0" r="0" b="0"/>
-            <wp:docPr id="4" name="Imagem 4"/>
+            <wp:docPr id="4" name="Imagem 4" descr=""/>
             <wp:cNvGraphicFramePr>
               <a:graphicFrameLocks xmlns:a="http://schemas.openxmlformats.org/drawingml/2006/main" noChangeAspect="1"/>
             </wp:cNvGraphicFramePr>
@@ -783,13 +821,13 @@
               <a:graphicData uri="http://schemas.openxmlformats.org/drawingml/2006/picture">
                 <pic:pic xmlns:pic="http://schemas.openxmlformats.org/drawingml/2006/picture">
                   <pic:nvPicPr>
-                    <pic:cNvPr id="4" name="Imagem 4"/>
+                    <pic:cNvPr id="4" name="Imagem 4" descr=""/>
                     <pic:cNvPicPr>
                       <a:picLocks noChangeAspect="1" noChangeArrowheads="1"/>
                     </pic:cNvPicPr>
                   </pic:nvPicPr>
                   <pic:blipFill>
-                    <a:blip r:embed="rId8"/>
+                    <a:blip r:embed="rId5"/>
                     <a:stretch>
                       <a:fillRect/>
                     </a:stretch>
@@ -811,24 +849,22 @@
       </w:r>
     </w:p>
     <w:p>
-      <w:r>
-        <w:t xml:space="preserve">Esse mapeamento foi feito considerando a resolução do </w:t>
-      </w:r>
-      <w:r>
-        <w:t>R</w:t>
-      </w:r>
-      <w:r>
-        <w:t>elacionamento 1-</w:t>
-      </w:r>
-      <w:r>
-        <w:t xml:space="preserve">N </w:t>
-      </w:r>
-      <w:r>
-        <w:t>e a Entidade Fraca. Dessa forma, cada repositório será único dentre os repositórios do usuário.</w:t>
-      </w:r>
-    </w:p>
-    <w:p>
-      <w:r>
+      <w:pPr>
+        <w:pStyle w:val="Normal"/>
+        <w:rPr/>
+      </w:pPr>
+      <w:r>
+        <w:rPr/>
+        <w:t>Esse mapeamento foi feito considerando a resolução do Relacionamento 1-N e a Entidade Fraca. Dessa forma, cada repositório será único dentre os repositórios do usuário.</w:t>
+      </w:r>
+    </w:p>
+    <w:p>
+      <w:pPr>
+        <w:pStyle w:val="Normal"/>
+        <w:rPr/>
+      </w:pPr>
+      <w:r>
+        <w:rPr/>
         <w:t>Repositories (</w:t>
       </w:r>
       <w:r>
@@ -839,6 +875,7 @@
         <w:t>idRepo</w:t>
       </w:r>
       <w:r>
+        <w:rPr/>
         <w:t xml:space="preserve">, </w:t>
       </w:r>
       <w:r>
@@ -851,6 +888,7 @@
         <w:t>idUser</w:t>
       </w:r>
       <w:r>
+        <w:rPr/>
         <w:t xml:space="preserve">, </w:t>
       </w:r>
       <w:r>
@@ -860,71 +898,61 @@
         <w:t>name</w:t>
       </w:r>
       <w:r>
+        <w:rPr/>
         <w:t>, creationDate)</w:t>
       </w:r>
     </w:p>
     <w:p>
       <w:pPr>
+        <w:pStyle w:val="Normal"/>
         <w:ind w:firstLine="708"/>
         <w:rPr>
           <w:i/>
-          <w:iCs/>
-        </w:rPr>
-      </w:pPr>
-      <w:r>
-        <w:rPr>
-          <w:i/>
-          <w:iCs/>
-        </w:rPr>
-        <w:t>references Users</w:t>
-      </w:r>
-      <w:r>
-        <w:rPr>
-          <w:i/>
-          <w:iCs/>
-        </w:rPr>
-        <w:t xml:space="preserve"> </w:t>
-      </w:r>
-      <w:r>
-        <w:rPr>
-          <w:i/>
-          <w:iCs/>
-        </w:rPr>
-        <w:t>(idUser)</w:t>
-      </w:r>
-      <w:r>
-        <w:rPr>
-          <w:i/>
-          <w:iCs/>
-        </w:rPr>
-        <w:t>;</w:t>
-      </w:r>
-    </w:p>
-    <w:p>
-      <w:r>
-        <w:t>Foi criado um atributo idRepo para melhorar a</w:t>
-      </w:r>
-      <w:r>
-        <w:t>s relações entre as tabelas de se relacionam com Repositories.</w:t>
-      </w:r>
-    </w:p>
-    <w:p>
-      <w:r>
-        <w:t>Escolhemos essa resolução para tabela Repository pois ela participará de muitos relacionamentos posteriormente</w:t>
-      </w:r>
-      <w:r>
-        <w:t>.</w:t>
-      </w:r>
-    </w:p>
-    <w:p/>
-    <w:p>
-      <w:pPr>
-        <w:rPr>
-          <w:b/>
-          <w:bCs/>
-          <w:sz w:val="32"/>
-          <w:szCs w:val="32"/>
-        </w:rPr>
+          <w:i/>
+          <w:iCs/>
+        </w:rPr>
+      </w:pPr>
+      <w:r>
+        <w:rPr>
+          <w:i/>
+          <w:iCs/>
+        </w:rPr>
+        <w:t>references Users (idUser);</w:t>
+      </w:r>
+    </w:p>
+    <w:p>
+      <w:pPr>
+        <w:pStyle w:val="Normal"/>
+        <w:rPr/>
+      </w:pPr>
+      <w:r>
+        <w:rPr/>
+        <w:t>Foi criado um atributo idRepo para melhorar as relações entre as tabelas de se relacionam com Repositories.</w:t>
+      </w:r>
+    </w:p>
+    <w:p>
+      <w:pPr>
+        <w:pStyle w:val="Normal"/>
+        <w:rPr/>
+      </w:pPr>
+      <w:r>
+        <w:rPr/>
+        <w:t>Escolhemos essa resolução para tabela Repository pois ela participará de muitos relacionamentos posteriormente.</w:t>
+      </w:r>
+    </w:p>
+    <w:p>
+      <w:pPr>
+        <w:pStyle w:val="Normal"/>
+        <w:rPr/>
+      </w:pPr>
+      <w:r>
+        <w:rPr/>
+      </w:r>
+    </w:p>
+    <w:p>
+      <w:pPr>
+        <w:pStyle w:val="Normal"/>
+        <w:rPr/>
       </w:pPr>
       <w:r>
         <w:rPr>
@@ -933,28 +961,21 @@
           <w:sz w:val="28"/>
           <w:szCs w:val="28"/>
         </w:rPr>
-        <w:t xml:space="preserve">Relação </w:t>
-      </w:r>
-      <w:r>
-        <w:rPr>
-          <w:b/>
-          <w:bCs/>
-          <w:sz w:val="28"/>
-          <w:szCs w:val="28"/>
-        </w:rPr>
-        <w:t>Start</w:t>
-      </w:r>
-    </w:p>
-    <w:p>
-      <w:r>
-        <w:rPr>
-          <w:noProof/>
-        </w:rPr>
+        <w:t>Relação Star</w:t>
+      </w:r>
+    </w:p>
+    <w:p>
+      <w:pPr>
+        <w:pStyle w:val="Normal"/>
+        <w:rPr/>
+      </w:pPr>
+      <w:r>
+        <w:rPr/>
         <w:drawing>
-          <wp:inline distT="0" distB="0" distL="0" distR="0" wp14:anchorId="74A76436" wp14:editId="54BC4F45">
-            <wp:extent cx="5277587" cy="1162212"/>
+          <wp:inline distT="0" distB="0" distL="0" distR="0">
+            <wp:extent cx="5277485" cy="1162050"/>
             <wp:effectExtent l="0" t="0" r="0" b="0"/>
-            <wp:docPr id="11" name="Imagem 11"/>
+            <wp:docPr id="5" name="Imagem 11" descr=""/>
             <wp:cNvGraphicFramePr>
               <a:graphicFrameLocks xmlns:a="http://schemas.openxmlformats.org/drawingml/2006/main" noChangeAspect="1"/>
             </wp:cNvGraphicFramePr>
@@ -962,19 +983,21 @@
               <a:graphicData uri="http://schemas.openxmlformats.org/drawingml/2006/picture">
                 <pic:pic xmlns:pic="http://schemas.openxmlformats.org/drawingml/2006/picture">
                   <pic:nvPicPr>
-                    <pic:cNvPr id="1" name=""/>
-                    <pic:cNvPicPr/>
+                    <pic:cNvPr id="5" name="Imagem 11" descr=""/>
+                    <pic:cNvPicPr>
+                      <a:picLocks noChangeAspect="1" noChangeArrowheads="1"/>
+                    </pic:cNvPicPr>
                   </pic:nvPicPr>
                   <pic:blipFill>
-                    <a:blip r:embed="rId9"/>
+                    <a:blip r:embed="rId6"/>
                     <a:stretch>
                       <a:fillRect/>
                     </a:stretch>
                   </pic:blipFill>
-                  <pic:spPr>
+                  <pic:spPr bwMode="auto">
                     <a:xfrm>
                       <a:off x="0" y="0"/>
-                      <a:ext cx="5277587" cy="1162212"/>
+                      <a:ext cx="5277485" cy="1162050"/>
                     </a:xfrm>
                     <a:prstGeom prst="rect">
                       <a:avLst/>
@@ -988,16 +1011,23 @@
       </w:r>
     </w:p>
     <w:p>
-      <w:r>
+      <w:pPr>
+        <w:pStyle w:val="Normal"/>
+        <w:rPr/>
+      </w:pPr>
+      <w:r>
+        <w:rPr/>
         <w:t>Mapeado para:</w:t>
       </w:r>
     </w:p>
     <w:p>
-      <w:r>
-        <w:t>Star</w:t>
-      </w:r>
-      <w:r>
-        <w:t>s (</w:t>
+      <w:pPr>
+        <w:pStyle w:val="Normal"/>
+        <w:rPr/>
+      </w:pPr>
+      <w:r>
+        <w:rPr/>
+        <w:t>Stars (</w:t>
       </w:r>
       <w:r>
         <w:rPr>
@@ -1009,6 +1039,7 @@
         <w:t>idContrib</w:t>
       </w:r>
       <w:r>
+        <w:rPr/>
         <w:t xml:space="preserve">, </w:t>
       </w:r>
       <w:r>
@@ -1021,17 +1052,21 @@
         <w:t>idRepo</w:t>
       </w:r>
       <w:r>
+        <w:rPr/>
         <w:t>, date)</w:t>
       </w:r>
     </w:p>
     <w:p>
       <w:pPr>
-        <w:rPr>
-          <w:i/>
-          <w:iCs/>
-        </w:rPr>
-      </w:pPr>
-      <w:r>
+        <w:pStyle w:val="Normal"/>
+        <w:rPr>
+          <w:i/>
+          <w:i/>
+          <w:iCs/>
+        </w:rPr>
+      </w:pPr>
+      <w:r>
+        <w:rPr/>
         <w:tab/>
       </w:r>
       <w:r>
@@ -1044,7 +1079,9 @@
     </w:p>
     <w:p>
       <w:pPr>
-        <w:rPr>
+        <w:pStyle w:val="Normal"/>
+        <w:rPr>
+          <w:i/>
           <w:i/>
           <w:iCs/>
         </w:rPr>
@@ -1059,12 +1096,29 @@
       </w:r>
     </w:p>
     <w:p>
-      <w:r>
+      <w:pPr>
+        <w:pStyle w:val="Normal"/>
+        <w:rPr/>
+      </w:pPr>
+      <w:r>
+        <w:rPr/>
         <w:t>Relacionamento N-M, mapeamento feito seguindo a padronização feita segundo aula, pois há somente uma alternativa para tal. Por queremos representar uma timeline e esse relacionamento participa dela, essa é a justificativa para modelarmos dessa forma.</w:t>
       </w:r>
     </w:p>
-    <w:p/>
-    <w:p>
+    <w:p>
+      <w:pPr>
+        <w:pStyle w:val="Normal"/>
+        <w:rPr/>
+      </w:pPr>
+      <w:r>
+        <w:rPr/>
+      </w:r>
+    </w:p>
+    <w:p>
+      <w:pPr>
+        <w:pStyle w:val="Normal"/>
+        <w:rPr/>
+      </w:pPr>
       <w:r>
         <w:rPr>
           <w:b/>
@@ -1072,28 +1126,21 @@
           <w:sz w:val="28"/>
           <w:szCs w:val="28"/>
         </w:rPr>
-        <w:t>Entidade License e relação com Repository</w:t>
-      </w:r>
-      <w:r>
-        <w:rPr>
-          <w:b/>
-          <w:bCs/>
-          <w:sz w:val="28"/>
-          <w:szCs w:val="28"/>
-        </w:rPr>
-        <w:t xml:space="preserve"> </w:t>
-      </w:r>
-    </w:p>
-    <w:p>
-      <w:r>
-        <w:rPr>
-          <w:noProof/>
-        </w:rPr>
+        <w:t xml:space="preserve">Entidade License e relação com Repository </w:t>
+      </w:r>
+    </w:p>
+    <w:p>
+      <w:pPr>
+        <w:pStyle w:val="Normal"/>
+        <w:rPr/>
+      </w:pPr>
+      <w:r>
+        <w:rPr/>
         <w:drawing>
-          <wp:inline distT="0" distB="0" distL="0" distR="0" wp14:anchorId="0DDB5C37" wp14:editId="336D5511">
+          <wp:inline distT="0" distB="0" distL="0" distR="0">
             <wp:extent cx="5400040" cy="1212215"/>
             <wp:effectExtent l="0" t="0" r="0" b="0"/>
-            <wp:docPr id="6" name="Imagem 8"/>
+            <wp:docPr id="6" name="Imagem 8" descr=""/>
             <wp:cNvGraphicFramePr>
               <a:graphicFrameLocks xmlns:a="http://schemas.openxmlformats.org/drawingml/2006/main" noChangeAspect="1"/>
             </wp:cNvGraphicFramePr>
@@ -1101,13 +1148,13 @@
               <a:graphicData uri="http://schemas.openxmlformats.org/drawingml/2006/picture">
                 <pic:pic xmlns:pic="http://schemas.openxmlformats.org/drawingml/2006/picture">
                   <pic:nvPicPr>
-                    <pic:cNvPr id="6" name="Imagem 8"/>
+                    <pic:cNvPr id="6" name="Imagem 8" descr=""/>
                     <pic:cNvPicPr>
                       <a:picLocks noChangeAspect="1" noChangeArrowheads="1"/>
                     </pic:cNvPicPr>
                   </pic:nvPicPr>
                   <pic:blipFill>
-                    <a:blip r:embed="rId10"/>
+                    <a:blip r:embed="rId7"/>
                     <a:stretch>
                       <a:fillRect/>
                     </a:stretch>
@@ -1129,13 +1176,22 @@
       </w:r>
     </w:p>
     <w:p>
-      <w:r>
+      <w:pPr>
+        <w:pStyle w:val="Normal"/>
+        <w:rPr/>
+      </w:pPr>
+      <w:r>
+        <w:rPr/>
         <w:t>Mapeado para:</w:t>
       </w:r>
     </w:p>
     <w:p>
-      <w:r>
-        <w:lastRenderedPageBreak/>
+      <w:pPr>
+        <w:pStyle w:val="Normal"/>
+        <w:rPr/>
+      </w:pPr>
+      <w:r>
+        <w:rPr/>
         <w:t>License (</w:t>
       </w:r>
       <w:r>
@@ -1146,14 +1202,17 @@
         <w:t>id</w:t>
       </w:r>
       <w:r>
-        <w:t>, type)</w:t>
-      </w:r>
-      <w:r>
-        <w:t>;</w:t>
-      </w:r>
-    </w:p>
-    <w:p>
-      <w:r>
+        <w:rPr/>
+        <w:t>, type);</w:t>
+      </w:r>
+    </w:p>
+    <w:p>
+      <w:pPr>
+        <w:pStyle w:val="Normal"/>
+        <w:rPr/>
+      </w:pPr>
+      <w:r>
+        <w:rPr/>
         <w:t>Repositories (</w:t>
       </w:r>
       <w:r>
@@ -1164,6 +1223,7 @@
         <w:t>idRepository</w:t>
       </w:r>
       <w:r>
+        <w:rPr/>
         <w:t xml:space="preserve">, </w:t>
       </w:r>
       <w:r>
@@ -1174,6 +1234,7 @@
         <w:t>idUser</w:t>
       </w:r>
       <w:r>
+        <w:rPr/>
         <w:t xml:space="preserve">, </w:t>
       </w:r>
       <w:r>
@@ -1183,6 +1244,7 @@
         <w:t>name</w:t>
       </w:r>
       <w:r>
+        <w:rPr/>
         <w:t xml:space="preserve">, creationDate, </w:t>
       </w:r>
       <w:r>
@@ -1193,14 +1255,17 @@
         <w:t>idLicense</w:t>
       </w:r>
       <w:r>
+        <w:rPr/>
         <w:t>)</w:t>
       </w:r>
     </w:p>
     <w:p>
       <w:pPr>
+        <w:pStyle w:val="Normal"/>
         <w:ind w:firstLine="708"/>
         <w:rPr>
           <w:i/>
+          <w:i/>
           <w:iCs/>
         </w:rPr>
       </w:pPr>
@@ -1214,9 +1279,11 @@
     </w:p>
     <w:p>
       <w:pPr>
+        <w:pStyle w:val="Normal"/>
         <w:ind w:firstLine="708"/>
         <w:rPr>
           <w:i/>
+          <w:i/>
           <w:iCs/>
         </w:rPr>
       </w:pPr>
@@ -1229,31 +1296,53 @@
       </w:r>
     </w:p>
     <w:p>
-      <w:r>
+      <w:pPr>
+        <w:pStyle w:val="Normal"/>
+        <w:rPr/>
+      </w:pPr>
+      <w:r>
+        <w:rPr/>
         <w:t>Alterações feitas:</w:t>
       </w:r>
     </w:p>
     <w:p>
       <w:pPr>
-        <w:pStyle w:val="PargrafodaLista"/>
+        <w:pStyle w:val="ListParagraph"/>
         <w:numPr>
           <w:ilvl w:val="0"/>
           <w:numId w:val="1"/>
         </w:numPr>
-      </w:pPr>
-      <w:r>
+        <w:rPr/>
+      </w:pPr>
+      <w:r>
+        <w:rPr/>
         <w:t>Repository recebeu novo atributo: IdLicense</w:t>
       </w:r>
     </w:p>
     <w:p>
-      <w:r>
+      <w:pPr>
+        <w:pStyle w:val="Normal"/>
+        <w:rPr/>
+      </w:pPr>
+      <w:r>
+        <w:rPr/>
         <w:t>Decidimos por esse mapeamento pois o Relacionamento é 1-N, portanto, representando assim, o desejado.</w:t>
       </w:r>
     </w:p>
-    <w:p/>
-    <w:p>
-      <w:pPr>
-        <w:rPr>
+    <w:p>
+      <w:pPr>
+        <w:pStyle w:val="Normal"/>
+        <w:rPr/>
+      </w:pPr>
+      <w:r>
+        <w:rPr/>
+      </w:r>
+    </w:p>
+    <w:p>
+      <w:pPr>
+        <w:pStyle w:val="Normal"/>
+        <w:rPr>
+          <w:b/>
           <w:b/>
           <w:bCs/>
           <w:sz w:val="32"/>
@@ -1271,15 +1360,17 @@
       </w:r>
     </w:p>
     <w:p>
-      <w:r>
-        <w:rPr>
-          <w:noProof/>
-        </w:rPr>
+      <w:pPr>
+        <w:pStyle w:val="Normal"/>
+        <w:rPr/>
+      </w:pPr>
+      <w:r>
+        <w:rPr/>
         <w:drawing>
-          <wp:inline distT="0" distB="0" distL="0" distR="0" wp14:anchorId="046531AA" wp14:editId="392EFAFC">
+          <wp:inline distT="0" distB="0" distL="0" distR="0">
             <wp:extent cx="5400040" cy="1445895"/>
             <wp:effectExtent l="0" t="0" r="0" b="0"/>
-            <wp:docPr id="7" name="Imagem 9"/>
+            <wp:docPr id="7" name="Imagem 9" descr=""/>
             <wp:cNvGraphicFramePr>
               <a:graphicFrameLocks xmlns:a="http://schemas.openxmlformats.org/drawingml/2006/main" noChangeAspect="1"/>
             </wp:cNvGraphicFramePr>
@@ -1287,13 +1378,13 @@
               <a:graphicData uri="http://schemas.openxmlformats.org/drawingml/2006/picture">
                 <pic:pic xmlns:pic="http://schemas.openxmlformats.org/drawingml/2006/picture">
                   <pic:nvPicPr>
-                    <pic:cNvPr id="7" name="Imagem 9"/>
+                    <pic:cNvPr id="7" name="Imagem 9" descr=""/>
                     <pic:cNvPicPr>
                       <a:picLocks noChangeAspect="1" noChangeArrowheads="1"/>
                     </pic:cNvPicPr>
                   </pic:nvPicPr>
                   <pic:blipFill>
-                    <a:blip r:embed="rId11"/>
+                    <a:blip r:embed="rId8"/>
                     <a:stretch>
                       <a:fillRect/>
                     </a:stretch>
@@ -1315,12 +1406,22 @@
       </w:r>
     </w:p>
     <w:p>
-      <w:r>
+      <w:pPr>
+        <w:pStyle w:val="Normal"/>
+        <w:rPr/>
+      </w:pPr>
+      <w:r>
+        <w:rPr/>
         <w:t>Criado uma tabela para o relacionamento por se tratar de um Relacionamento N-M:</w:t>
       </w:r>
     </w:p>
     <w:p>
-      <w:r>
+      <w:pPr>
+        <w:pStyle w:val="Normal"/>
+        <w:rPr/>
+      </w:pPr>
+      <w:r>
+        <w:rPr/>
         <w:t>Topics (</w:t>
       </w:r>
       <w:r>
@@ -1331,6 +1432,7 @@
         <w:t>cod</w:t>
       </w:r>
       <w:r>
+        <w:rPr/>
         <w:t xml:space="preserve">, </w:t>
       </w:r>
       <w:r>
@@ -1340,11 +1442,17 @@
         <w:t>name</w:t>
       </w:r>
       <w:r>
+        <w:rPr/>
         <w:t>)</w:t>
       </w:r>
     </w:p>
     <w:p>
-      <w:r>
+      <w:pPr>
+        <w:pStyle w:val="Normal"/>
+        <w:rPr/>
+      </w:pPr>
+      <w:r>
+        <w:rPr/>
         <w:t>Category (</w:t>
       </w:r>
       <w:r>
@@ -1357,6 +1465,7 @@
         <w:t>idRepo</w:t>
       </w:r>
       <w:r>
+        <w:rPr/>
         <w:t xml:space="preserve">, </w:t>
       </w:r>
       <w:r>
@@ -1369,17 +1478,21 @@
         <w:t>codTopic</w:t>
       </w:r>
       <w:r>
+        <w:rPr/>
         <w:t>)</w:t>
       </w:r>
     </w:p>
     <w:p>
       <w:pPr>
-        <w:rPr>
-          <w:i/>
-          <w:iCs/>
-        </w:rPr>
-      </w:pPr>
-      <w:r>
+        <w:pStyle w:val="Normal"/>
+        <w:rPr>
+          <w:i/>
+          <w:i/>
+          <w:iCs/>
+        </w:rPr>
+      </w:pPr>
+      <w:r>
+        <w:rPr/>
         <w:tab/>
       </w:r>
       <w:r>
@@ -1392,7 +1505,9 @@
     </w:p>
     <w:p>
       <w:pPr>
-        <w:rPr>
+        <w:pStyle w:val="Normal"/>
+        <w:rPr>
+          <w:i/>
           <w:i/>
           <w:iCs/>
         </w:rPr>
@@ -1408,7 +1523,9 @@
     </w:p>
     <w:p>
       <w:pPr>
-        <w:rPr>
+        <w:pStyle w:val="Normal"/>
+        <w:rPr>
+          <w:b/>
           <w:b/>
           <w:bCs/>
           <w:sz w:val="32"/>
@@ -1426,15 +1543,17 @@
       </w:r>
     </w:p>
     <w:p>
-      <w:r>
-        <w:rPr>
-          <w:noProof/>
-        </w:rPr>
+      <w:pPr>
+        <w:pStyle w:val="Normal"/>
+        <w:rPr/>
+      </w:pPr>
+      <w:r>
+        <w:rPr/>
         <w:drawing>
-          <wp:inline distT="0" distB="0" distL="0" distR="0" wp14:anchorId="7F62913B" wp14:editId="2D770EAE">
+          <wp:inline distT="0" distB="0" distL="0" distR="0">
             <wp:extent cx="5314950" cy="2744470"/>
             <wp:effectExtent l="0" t="0" r="0" b="0"/>
-            <wp:docPr id="10" name="Imagem 10"/>
+            <wp:docPr id="8" name="Imagem 10" descr=""/>
             <wp:cNvGraphicFramePr>
               <a:graphicFrameLocks xmlns:a="http://schemas.openxmlformats.org/drawingml/2006/main" noChangeAspect="1"/>
             </wp:cNvGraphicFramePr>
@@ -1442,19 +1561,21 @@
               <a:graphicData uri="http://schemas.openxmlformats.org/drawingml/2006/picture">
                 <pic:pic xmlns:pic="http://schemas.openxmlformats.org/drawingml/2006/picture">
                   <pic:nvPicPr>
-                    <pic:cNvPr id="1" name=""/>
-                    <pic:cNvPicPr/>
+                    <pic:cNvPr id="8" name="Imagem 10" descr=""/>
+                    <pic:cNvPicPr>
+                      <a:picLocks noChangeAspect="1" noChangeArrowheads="1"/>
+                    </pic:cNvPicPr>
                   </pic:nvPicPr>
                   <pic:blipFill>
-                    <a:blip r:embed="rId12"/>
+                    <a:blip r:embed="rId9"/>
                     <a:stretch>
                       <a:fillRect/>
                     </a:stretch>
                   </pic:blipFill>
-                  <pic:spPr>
+                  <pic:spPr bwMode="auto">
                     <a:xfrm>
                       <a:off x="0" y="0"/>
-                      <a:ext cx="5591299" cy="2887168"/>
+                      <a:ext cx="5314950" cy="2744470"/>
                     </a:xfrm>
                     <a:prstGeom prst="rect">
                       <a:avLst/>
@@ -1467,10 +1588,20 @@
         </w:drawing>
       </w:r>
     </w:p>
-    <w:p/>
-    <w:p>
-      <w:pPr>
-        <w:rPr>
+    <w:p>
+      <w:pPr>
+        <w:pStyle w:val="Normal"/>
+        <w:rPr/>
+      </w:pPr>
+      <w:r>
+        <w:rPr/>
+      </w:r>
+    </w:p>
+    <w:p>
+      <w:pPr>
+        <w:pStyle w:val="Normal"/>
+        <w:rPr>
+          <w:b/>
           <w:b/>
           <w:bCs/>
           <w:sz w:val="32"/>
@@ -1488,12 +1619,22 @@
       </w:r>
     </w:p>
     <w:p>
-      <w:r>
+      <w:pPr>
+        <w:pStyle w:val="Normal"/>
+        <w:rPr/>
+      </w:pPr>
+      <w:r>
+        <w:rPr/>
         <w:t>Mapeado para:</w:t>
       </w:r>
     </w:p>
     <w:p>
-      <w:r>
+      <w:pPr>
+        <w:pStyle w:val="Normal"/>
+        <w:rPr/>
+      </w:pPr>
+      <w:r>
+        <w:rPr/>
         <w:t>Items (</w:t>
       </w:r>
       <w:r>
@@ -1504,6 +1645,14 @@
         <w:t>id</w:t>
       </w:r>
       <w:r>
+        <w:rPr>
+          <w:b/>
+          <w:bCs/>
+        </w:rPr>
+        <w:t>Item</w:t>
+      </w:r>
+      <w:r>
+        <w:rPr/>
         <w:t xml:space="preserve">, </w:t>
       </w:r>
       <w:r>
@@ -1513,6 +1662,7 @@
         <w:t>name</w:t>
       </w:r>
       <w:r>
+        <w:rPr/>
         <w:t xml:space="preserve">, </w:t>
       </w:r>
       <w:r>
@@ -1523,17 +1673,21 @@
         <w:t>idRepo</w:t>
       </w:r>
       <w:r>
+        <w:rPr/>
         <w:t>)</w:t>
       </w:r>
     </w:p>
     <w:p>
       <w:pPr>
-        <w:rPr>
-          <w:i/>
-          <w:iCs/>
-        </w:rPr>
-      </w:pPr>
-      <w:r>
+        <w:pStyle w:val="Normal"/>
+        <w:rPr>
+          <w:i/>
+          <w:i/>
+          <w:iCs/>
+        </w:rPr>
+      </w:pPr>
+      <w:r>
+        <w:rPr/>
         <w:tab/>
       </w:r>
       <w:r>
@@ -1545,7 +1699,12 @@
       </w:r>
     </w:p>
     <w:p>
-      <w:r>
+      <w:pPr>
+        <w:pStyle w:val="Normal"/>
+        <w:rPr/>
+      </w:pPr>
+      <w:r>
+        <w:rPr/>
         <w:t>Folders (</w:t>
       </w:r>
       <w:r>
@@ -1556,6 +1715,7 @@
         <w:t>idFolder</w:t>
       </w:r>
       <w:r>
+        <w:rPr/>
         <w:t xml:space="preserve">, </w:t>
       </w:r>
       <w:r>
@@ -1566,17 +1726,21 @@
         <w:t>idItem</w:t>
       </w:r>
       <w:r>
+        <w:rPr/>
         <w:t>)</w:t>
       </w:r>
     </w:p>
     <w:p>
       <w:pPr>
-        <w:rPr>
-          <w:i/>
-          <w:iCs/>
-        </w:rPr>
-      </w:pPr>
-      <w:r>
+        <w:pStyle w:val="Normal"/>
+        <w:rPr>
+          <w:i/>
+          <w:i/>
+          <w:iCs/>
+        </w:rPr>
+      </w:pPr>
+      <w:r>
+        <w:rPr/>
         <w:tab/>
       </w:r>
       <w:r>
@@ -1588,7 +1752,12 @@
       </w:r>
     </w:p>
     <w:p>
-      <w:r>
+      <w:pPr>
+        <w:pStyle w:val="Normal"/>
+        <w:rPr/>
+      </w:pPr>
+      <w:r>
+        <w:rPr/>
         <w:t>Files (</w:t>
       </w:r>
       <w:r>
@@ -1599,6 +1768,14 @@
         <w:t>id</w:t>
       </w:r>
       <w:r>
+        <w:rPr>
+          <w:b/>
+          <w:bCs/>
+        </w:rPr>
+        <w:t>File</w:t>
+      </w:r>
+      <w:r>
+        <w:rPr/>
         <w:t xml:space="preserve">, </w:t>
       </w:r>
       <w:r>
@@ -1609,17 +1786,21 @@
         <w:t>idItem</w:t>
       </w:r>
       <w:r>
+        <w:rPr/>
         <w:t>, termination)</w:t>
       </w:r>
     </w:p>
     <w:p>
       <w:pPr>
-        <w:rPr>
-          <w:i/>
-          <w:iCs/>
-        </w:rPr>
-      </w:pPr>
-      <w:r>
+        <w:pStyle w:val="Normal"/>
+        <w:rPr>
+          <w:i/>
+          <w:i/>
+          <w:iCs/>
+        </w:rPr>
+      </w:pPr>
+      <w:r>
+        <w:rPr/>
         <w:tab/>
       </w:r>
       <w:r>
@@ -1631,12 +1812,22 @@
       </w:r>
     </w:p>
     <w:p>
-      <w:r>
+      <w:pPr>
+        <w:pStyle w:val="Normal"/>
+        <w:rPr/>
+      </w:pPr>
+      <w:r>
+        <w:rPr/>
         <w:t>Por se tratar de um Relacionamento 1-N (Obrigatório do “lado 1” / Opcional do “lado N”), mapeamos dessa maneira. Optamos por essa alternativa considerando o relacionamento de Item com Repository. Além disso, consultar quantos arquivos um repositório tem ou quantas pastas ele possui fica trivial.</w:t>
       </w:r>
     </w:p>
     <w:p>
-      <w:r>
+      <w:pPr>
+        <w:pStyle w:val="Normal"/>
+        <w:rPr/>
+      </w:pPr>
+      <w:r>
+        <w:rPr/>
         <w:t>FullWith (</w:t>
       </w:r>
       <w:r>
@@ -1649,6 +1840,7 @@
         <w:t>idItem</w:t>
       </w:r>
       <w:r>
+        <w:rPr/>
         <w:t xml:space="preserve">, </w:t>
       </w:r>
       <w:r>
@@ -1659,17 +1851,21 @@
         <w:t>idFolder</w:t>
       </w:r>
       <w:r>
+        <w:rPr/>
         <w:t>)</w:t>
       </w:r>
     </w:p>
     <w:p>
       <w:pPr>
-        <w:rPr>
-          <w:i/>
-          <w:iCs/>
-        </w:rPr>
-      </w:pPr>
-      <w:r>
+        <w:pStyle w:val="Normal"/>
+        <w:rPr>
+          <w:i/>
+          <w:i/>
+          <w:iCs/>
+        </w:rPr>
+      </w:pPr>
+      <w:r>
+        <w:rPr/>
         <w:tab/>
       </w:r>
       <w:r>
@@ -1682,7 +1878,9 @@
     </w:p>
     <w:p>
       <w:pPr>
-        <w:rPr>
+        <w:pStyle w:val="Normal"/>
+        <w:rPr>
+          <w:i/>
           <w:i/>
           <w:iCs/>
         </w:rPr>
@@ -1697,17 +1895,29 @@
       </w:r>
     </w:p>
     <w:p>
-      <w:r>
-        <w:t xml:space="preserve">O </w:t>
-      </w:r>
-      <w:r>
-        <w:t>Relacionamento 1-N (Opcional do “lado 1” / Opcional do “lado N”) FullWith foi modelado dessa forma para facilitar a consulta posteriormente para obter quantos arquivos uma pasta contém. Assim sendo, fica fácil realizar tal consulta.</w:t>
-      </w:r>
-    </w:p>
-    <w:p/>
-    <w:p>
-      <w:pPr>
-        <w:rPr>
+      <w:pPr>
+        <w:pStyle w:val="Normal"/>
+        <w:rPr/>
+      </w:pPr>
+      <w:r>
+        <w:rPr/>
+        <w:t>O Relacionamento 1-N (Opcional do “lado 1” / Opcional do “lado N”) FullWith foi modelado dessa forma para facilitar a consulta posteriormente para obter quantos arquivos uma pasta contém. Assim sendo, fica fácil realizar tal consulta.</w:t>
+      </w:r>
+    </w:p>
+    <w:p>
+      <w:pPr>
+        <w:pStyle w:val="Normal"/>
+        <w:rPr/>
+      </w:pPr>
+      <w:r>
+        <w:rPr/>
+      </w:r>
+    </w:p>
+    <w:p>
+      <w:pPr>
+        <w:pStyle w:val="Normal"/>
+        <w:rPr>
+          <w:b/>
           <w:b/>
           <w:bCs/>
           <w:sz w:val="28"/>
@@ -1726,7 +1936,9 @@
     </w:p>
     <w:p>
       <w:pPr>
-        <w:rPr>
+        <w:pStyle w:val="Normal"/>
+        <w:rPr>
+          <w:b/>
           <w:b/>
           <w:bCs/>
           <w:sz w:val="32"/>
@@ -1734,18 +1946,12 @@
         </w:rPr>
       </w:pPr>
       <w:r>
-        <w:rPr>
-          <w:b/>
-          <w:bCs/>
-          <w:noProof/>
-          <w:sz w:val="32"/>
-          <w:szCs w:val="32"/>
-        </w:rPr>
+        <w:rPr/>
         <w:drawing>
-          <wp:inline distT="0" distB="0" distL="0" distR="0" wp14:anchorId="0BB2EC7F" wp14:editId="6A2771FE">
-            <wp:extent cx="4848902" cy="1019317"/>
-            <wp:effectExtent l="0" t="0" r="8890" b="9525"/>
-            <wp:docPr id="8" name="Imagem 8"/>
+          <wp:inline distT="0" distB="0" distL="0" distR="0">
+            <wp:extent cx="4848860" cy="1019175"/>
+            <wp:effectExtent l="0" t="0" r="0" b="0"/>
+            <wp:docPr id="9" name="Figura1" descr=""/>
             <wp:cNvGraphicFramePr>
               <a:graphicFrameLocks xmlns:a="http://schemas.openxmlformats.org/drawingml/2006/main" noChangeAspect="1"/>
             </wp:cNvGraphicFramePr>
@@ -1753,19 +1959,21 @@
               <a:graphicData uri="http://schemas.openxmlformats.org/drawingml/2006/picture">
                 <pic:pic xmlns:pic="http://schemas.openxmlformats.org/drawingml/2006/picture">
                   <pic:nvPicPr>
-                    <pic:cNvPr id="1" name=""/>
-                    <pic:cNvPicPr/>
+                    <pic:cNvPr id="9" name="Figura1" descr=""/>
+                    <pic:cNvPicPr>
+                      <a:picLocks noChangeAspect="1" noChangeArrowheads="1"/>
+                    </pic:cNvPicPr>
                   </pic:nvPicPr>
                   <pic:blipFill>
-                    <a:blip r:embed="rId13"/>
+                    <a:blip r:embed="rId10"/>
                     <a:stretch>
                       <a:fillRect/>
                     </a:stretch>
                   </pic:blipFill>
-                  <pic:spPr>
+                  <pic:spPr bwMode="auto">
                     <a:xfrm>
                       <a:off x="0" y="0"/>
-                      <a:ext cx="4848902" cy="1019317"/>
+                      <a:ext cx="4848860" cy="1019175"/>
                     </a:xfrm>
                     <a:prstGeom prst="rect">
                       <a:avLst/>
@@ -1779,12 +1987,22 @@
       </w:r>
     </w:p>
     <w:p>
-      <w:r>
+      <w:pPr>
+        <w:pStyle w:val="Normal"/>
+        <w:rPr/>
+      </w:pPr>
+      <w:r>
+        <w:rPr/>
         <w:t>Mapeado para:</w:t>
       </w:r>
     </w:p>
     <w:p>
-      <w:r>
+      <w:pPr>
+        <w:pStyle w:val="Normal"/>
+        <w:rPr/>
+      </w:pPr>
+      <w:r>
+        <w:rPr/>
         <w:t>Languages (</w:t>
       </w:r>
       <w:r>
@@ -1795,6 +2013,7 @@
         <w:t>cod</w:t>
       </w:r>
       <w:r>
+        <w:rPr/>
         <w:t xml:space="preserve">, </w:t>
       </w:r>
       <w:r>
@@ -1804,11 +2023,17 @@
         <w:t>name</w:t>
       </w:r>
       <w:r>
+        <w:rPr/>
         <w:t>)</w:t>
       </w:r>
     </w:p>
     <w:p>
-      <w:r>
+      <w:pPr>
+        <w:pStyle w:val="Normal"/>
+        <w:rPr/>
+      </w:pPr>
+      <w:r>
+        <w:rPr/>
         <w:t>Implementations (</w:t>
       </w:r>
       <w:r>
@@ -1828,11 +2053,17 @@
         <w:t>codLanguage</w:t>
       </w:r>
       <w:r>
+        <w:rPr/>
         <w:t>)</w:t>
       </w:r>
     </w:p>
     <w:p>
-      <w:r>
+      <w:pPr>
+        <w:pStyle w:val="Normal"/>
+        <w:rPr/>
+      </w:pPr>
+      <w:r>
+        <w:rPr/>
         <w:tab/>
       </w:r>
       <w:r>
@@ -1845,12 +2076,15 @@
     </w:p>
     <w:p>
       <w:pPr>
-        <w:rPr>
-          <w:i/>
-          <w:iCs/>
-        </w:rPr>
-      </w:pPr>
-      <w:r>
+        <w:pStyle w:val="Normal"/>
+        <w:rPr>
+          <w:i/>
+          <w:i/>
+          <w:iCs/>
+        </w:rPr>
+      </w:pPr>
+      <w:r>
+        <w:rPr/>
         <w:tab/>
       </w:r>
       <w:r>
@@ -1862,14 +2096,29 @@
       </w:r>
     </w:p>
     <w:p>
-      <w:r>
+      <w:pPr>
+        <w:pStyle w:val="Normal"/>
+        <w:rPr/>
+      </w:pPr>
+      <w:r>
+        <w:rPr/>
         <w:t>Utilizamos esse mapeamento pensando no futuro: posteriormente será implementado uma consulta importante com o objetivo de obter o percentual das linguagens utilizadas em um repositório. A relação entre Files e Languages modelado dessa forma, visa aumentar o desempenho dessa consulta em específico.</w:t>
       </w:r>
     </w:p>
-    <w:p/>
-    <w:p>
-      <w:pPr>
-        <w:rPr>
+    <w:p>
+      <w:pPr>
+        <w:pStyle w:val="Normal"/>
+        <w:rPr/>
+      </w:pPr>
+      <w:r>
+        <w:rPr/>
+      </w:r>
+    </w:p>
+    <w:p>
+      <w:pPr>
+        <w:pStyle w:val="Normal"/>
+        <w:rPr>
+          <w:b/>
           <w:b/>
           <w:bCs/>
           <w:sz w:val="32"/>
@@ -1887,15 +2136,17 @@
       </w:r>
     </w:p>
     <w:p>
-      <w:r>
-        <w:rPr>
-          <w:noProof/>
-        </w:rPr>
+      <w:pPr>
+        <w:pStyle w:val="Normal"/>
+        <w:rPr/>
+      </w:pPr>
+      <w:r>
+        <w:rPr/>
         <w:drawing>
-          <wp:inline distT="0" distB="0" distL="0" distR="0" wp14:anchorId="580620CC" wp14:editId="7E25275E">
+          <wp:inline distT="0" distB="0" distL="0" distR="0">
             <wp:extent cx="5400040" cy="2726690"/>
             <wp:effectExtent l="0" t="0" r="0" b="0"/>
-            <wp:docPr id="9" name="Imagem 11"/>
+            <wp:docPr id="10" name="Figura2" descr=""/>
             <wp:cNvGraphicFramePr>
               <a:graphicFrameLocks xmlns:a="http://schemas.openxmlformats.org/drawingml/2006/main" noChangeAspect="1"/>
             </wp:cNvGraphicFramePr>
@@ -1903,13 +2154,13 @@
               <a:graphicData uri="http://schemas.openxmlformats.org/drawingml/2006/picture">
                 <pic:pic xmlns:pic="http://schemas.openxmlformats.org/drawingml/2006/picture">
                   <pic:nvPicPr>
-                    <pic:cNvPr id="9" name="Imagem 11"/>
+                    <pic:cNvPr id="10" name="Figura2" descr=""/>
                     <pic:cNvPicPr>
                       <a:picLocks noChangeAspect="1" noChangeArrowheads="1"/>
                     </pic:cNvPicPr>
                   </pic:nvPicPr>
                   <pic:blipFill>
-                    <a:blip r:embed="rId14"/>
+                    <a:blip r:embed="rId11"/>
                     <a:stretch>
                       <a:fillRect/>
                     </a:stretch>
@@ -1932,287 +2183,290 @@
     </w:p>
     <w:p>
       <w:pPr>
-        <w:rPr>
+        <w:pStyle w:val="Normal"/>
+        <w:rPr>
+          <w:b/>
           <w:b/>
           <w:bCs/>
           <w:sz w:val="32"/>
           <w:szCs w:val="32"/>
         </w:rPr>
       </w:pPr>
-    </w:p>
-    <w:p>
-      <w:pPr>
+      <w:r>
         <w:rPr>
           <w:b/>
           <w:bCs/>
           <w:sz w:val="32"/>
           <w:szCs w:val="32"/>
         </w:rPr>
-      </w:pPr>
-      <w:r>
-        <w:rPr>
+      </w:r>
+    </w:p>
+    <w:p>
+      <w:pPr>
+        <w:pStyle w:val="Normal"/>
+        <w:rPr>
+          <w:b/>
           <w:b/>
           <w:bCs/>
           <w:sz w:val="32"/>
           <w:szCs w:val="32"/>
         </w:rPr>
-        <w:t>Relação Discussion</w:t>
-      </w:r>
-    </w:p>
-    <w:p>
-      <w:r>
-        <w:t>Mapeado para:</w:t>
-      </w:r>
-    </w:p>
-    <w:p>
-      <w:r>
-        <w:t>Issues (</w:t>
-      </w:r>
-      <w:r>
-        <w:rPr>
-          <w:b/>
-          <w:bCs/>
-        </w:rPr>
-        <w:t>number</w:t>
-      </w:r>
-      <w:r>
-        <w:t xml:space="preserve">, </w:t>
-      </w:r>
-      <w:r>
-        <w:t>description</w:t>
-      </w:r>
-      <w:r>
-        <w:t xml:space="preserve">, date, </w:t>
-      </w:r>
-      <w:r>
-        <w:rPr>
-          <w:b/>
-          <w:bCs/>
-          <w:i/>
-          <w:iCs/>
-        </w:rPr>
-        <w:t>idRep</w:t>
-      </w:r>
-      <w:r>
-        <w:rPr>
-          <w:b/>
-          <w:bCs/>
-          <w:i/>
-          <w:iCs/>
-        </w:rPr>
-        <w:t>o</w:t>
-      </w:r>
-      <w:r>
-        <w:t>)</w:t>
-      </w:r>
-    </w:p>
-    <w:p>
-      <w:pPr>
-        <w:rPr>
-          <w:i/>
-          <w:iCs/>
-          <w:u w:val="single"/>
-        </w:rPr>
-      </w:pPr>
-      <w:r>
-        <w:tab/>
-      </w:r>
-      <w:r>
-        <w:rPr>
-          <w:i/>
-          <w:iCs/>
-        </w:rPr>
-        <w:t>references Repositories (idRepo</w:t>
-      </w:r>
-      <w:r>
-        <w:rPr>
-          <w:i/>
-          <w:iCs/>
-        </w:rPr>
-        <w:t>);</w:t>
-      </w:r>
-    </w:p>
-    <w:p>
-      <w:r>
-        <w:t xml:space="preserve">Esse mapeamento foi feito considerando a resolução do </w:t>
-      </w:r>
-      <w:r>
-        <w:t>R</w:t>
-      </w:r>
-      <w:r>
-        <w:t>elacionamento 1-</w:t>
-      </w:r>
-      <w:r>
-        <w:t>N</w:t>
-      </w:r>
-      <w:r>
-        <w:t xml:space="preserve"> e a Entidade Fraca. Dessa forma, cada Issue será única dentre as Issues do </w:t>
-      </w:r>
-      <w:r>
-        <w:t>repositório</w:t>
-      </w:r>
-      <w:r>
-        <w:t>.</w:t>
-      </w:r>
-    </w:p>
-    <w:p/>
-    <w:p>
-      <w:pPr>
+      </w:pPr>
+      <w:r>
         <w:rPr>
           <w:b/>
           <w:bCs/>
           <w:sz w:val="32"/>
           <w:szCs w:val="32"/>
         </w:rPr>
-      </w:pPr>
-      <w:r>
-        <w:rPr>
+        <w:t>Relação Discussion</w:t>
+      </w:r>
+    </w:p>
+    <w:p>
+      <w:pPr>
+        <w:pStyle w:val="Normal"/>
+        <w:rPr/>
+      </w:pPr>
+      <w:r>
+        <w:rPr/>
+        <w:t>Mapeado para:</w:t>
+      </w:r>
+    </w:p>
+    <w:p>
+      <w:pPr>
+        <w:pStyle w:val="Normal"/>
+        <w:rPr/>
+      </w:pPr>
+      <w:r>
+        <w:rPr/>
+        <w:t>Issues (</w:t>
+      </w:r>
+      <w:r>
+        <w:rPr>
+          <w:b/>
+          <w:bCs/>
+        </w:rPr>
+        <w:t>number</w:t>
+      </w:r>
+      <w:r>
+        <w:rPr/>
+        <w:t xml:space="preserve">, description, date, </w:t>
+      </w:r>
+      <w:r>
+        <w:rPr>
+          <w:b/>
+          <w:bCs/>
+          <w:i/>
+          <w:iCs/>
+        </w:rPr>
+        <w:t>idRepo</w:t>
+      </w:r>
+      <w:r>
+        <w:rPr/>
+        <w:t>)</w:t>
+      </w:r>
+    </w:p>
+    <w:p>
+      <w:pPr>
+        <w:pStyle w:val="Normal"/>
+        <w:rPr>
+          <w:i/>
+          <w:i/>
+          <w:iCs/>
+          <w:u w:val="single"/>
+        </w:rPr>
+      </w:pPr>
+      <w:r>
+        <w:rPr/>
+        <w:tab/>
+      </w:r>
+      <w:r>
+        <w:rPr>
+          <w:i/>
+          <w:iCs/>
+        </w:rPr>
+        <w:t>references Repositories (idRepo);</w:t>
+      </w:r>
+    </w:p>
+    <w:p>
+      <w:pPr>
+        <w:pStyle w:val="Normal"/>
+        <w:rPr/>
+      </w:pPr>
+      <w:r>
+        <w:rPr/>
+        <w:t>Esse mapeamento foi feito considerando a resolução do Relacionamento 1-N e a Entidade Fraca. Dessa forma, cada Issue será única dentre as Issues do repositório.</w:t>
+      </w:r>
+    </w:p>
+    <w:p>
+      <w:pPr>
+        <w:pStyle w:val="Normal"/>
+        <w:rPr/>
+      </w:pPr>
+      <w:r>
+        <w:rPr/>
+      </w:r>
+    </w:p>
+    <w:p>
+      <w:pPr>
+        <w:pStyle w:val="Normal"/>
+        <w:rPr>
+          <w:b/>
           <w:b/>
           <w:bCs/>
           <w:sz w:val="32"/>
           <w:szCs w:val="32"/>
         </w:rPr>
-        <w:t>Relação Open</w:t>
-      </w:r>
-    </w:p>
-    <w:p>
-      <w:r>
-        <w:t>Mapeado para:</w:t>
-      </w:r>
-    </w:p>
-    <w:p>
-      <w:r>
-        <w:t>Issues (</w:t>
-      </w:r>
-      <w:r>
-        <w:rPr>
-          <w:b/>
-          <w:bCs/>
-        </w:rPr>
-        <w:t>number</w:t>
-      </w:r>
-      <w:r>
-        <w:t xml:space="preserve">, </w:t>
-      </w:r>
-      <w:r>
-        <w:t>description</w:t>
-      </w:r>
-      <w:r>
-        <w:t xml:space="preserve">, date, </w:t>
-      </w:r>
-      <w:r>
-        <w:rPr>
-          <w:i/>
-          <w:iCs/>
-        </w:rPr>
-        <w:t>idRepo</w:t>
-      </w:r>
-      <w:r>
-        <w:rPr>
-          <w:i/>
-          <w:iCs/>
-        </w:rPr>
-        <w:t>, idContrib</w:t>
-      </w:r>
-      <w:r>
-        <w:t>)</w:t>
-      </w:r>
-    </w:p>
-    <w:p>
-      <w:pPr>
-        <w:rPr>
-          <w:i/>
-          <w:iCs/>
-          <w:u w:val="single"/>
-        </w:rPr>
-      </w:pPr>
-      <w:r>
-        <w:tab/>
-      </w:r>
-      <w:r>
-        <w:rPr>
-          <w:i/>
-          <w:iCs/>
-        </w:rPr>
-        <w:t>references Repositories (idRepo</w:t>
-      </w:r>
-      <w:r>
-        <w:rPr>
-          <w:i/>
-          <w:iCs/>
-        </w:rPr>
-        <w:t>),</w:t>
-      </w:r>
-    </w:p>
-    <w:p>
-      <w:pPr>
-        <w:rPr>
-          <w:i/>
-          <w:iCs/>
-        </w:rPr>
-      </w:pPr>
-      <w:r>
-        <w:rPr>
-          <w:i/>
-          <w:iCs/>
-        </w:rPr>
-        <w:tab/>
-        <w:t>references Contributor (idContri</w:t>
-      </w:r>
-      <w:r>
-        <w:rPr>
-          <w:i/>
-          <w:iCs/>
-        </w:rPr>
-        <w:t>b</w:t>
-      </w:r>
-      <w:r>
-        <w:rPr>
-          <w:i/>
-          <w:iCs/>
-        </w:rPr>
-        <w:t>);</w:t>
-      </w:r>
-    </w:p>
-    <w:p>
-      <w:r>
-        <w:t>Adicionado o atributo (idContrib)</w:t>
-      </w:r>
-      <w:r>
-        <w:t xml:space="preserve"> em Issues</w:t>
-      </w:r>
-      <w:r>
-        <w:t xml:space="preserve"> que representará o contribuidor que abriu o Issue, representando assim o relacionamento.</w:t>
-      </w:r>
-    </w:p>
-    <w:p/>
-    <w:p>
-      <w:pPr>
+      </w:pPr>
+      <w:r>
         <w:rPr>
           <w:b/>
           <w:bCs/>
           <w:sz w:val="32"/>
           <w:szCs w:val="32"/>
         </w:rPr>
-      </w:pPr>
-      <w:r>
-        <w:rPr>
+        <w:t>Relação Open</w:t>
+      </w:r>
+    </w:p>
+    <w:p>
+      <w:pPr>
+        <w:pStyle w:val="Normal"/>
+        <w:rPr/>
+      </w:pPr>
+      <w:r>
+        <w:rPr/>
+        <w:t>Mapeado para:</w:t>
+      </w:r>
+    </w:p>
+    <w:p>
+      <w:pPr>
+        <w:pStyle w:val="Normal"/>
+        <w:rPr/>
+      </w:pPr>
+      <w:r>
+        <w:rPr/>
+        <w:t>Issues (</w:t>
+      </w:r>
+      <w:r>
+        <w:rPr>
+          <w:b/>
+          <w:bCs/>
+        </w:rPr>
+        <w:t>number</w:t>
+      </w:r>
+      <w:r>
+        <w:rPr/>
+        <w:t xml:space="preserve">, description, date, </w:t>
+      </w:r>
+      <w:r>
+        <w:rPr>
+          <w:i/>
+          <w:iCs/>
+        </w:rPr>
+        <w:t>idRepo, idContrib</w:t>
+      </w:r>
+      <w:r>
+        <w:rPr/>
+        <w:t>)</w:t>
+      </w:r>
+    </w:p>
+    <w:p>
+      <w:pPr>
+        <w:pStyle w:val="Normal"/>
+        <w:rPr>
+          <w:i/>
+          <w:i/>
+          <w:iCs/>
+          <w:u w:val="single"/>
+        </w:rPr>
+      </w:pPr>
+      <w:r>
+        <w:rPr/>
+        <w:tab/>
+      </w:r>
+      <w:r>
+        <w:rPr>
+          <w:i/>
+          <w:iCs/>
+        </w:rPr>
+        <w:t>references Repositories (idRepo),</w:t>
+      </w:r>
+    </w:p>
+    <w:p>
+      <w:pPr>
+        <w:pStyle w:val="Normal"/>
+        <w:rPr>
+          <w:i/>
+          <w:i/>
+          <w:iCs/>
+        </w:rPr>
+      </w:pPr>
+      <w:r>
+        <w:rPr>
+          <w:i/>
+          <w:iCs/>
+        </w:rPr>
+        <w:tab/>
+        <w:t>references Contributor (idContrib);</w:t>
+      </w:r>
+    </w:p>
+    <w:p>
+      <w:pPr>
+        <w:pStyle w:val="Normal"/>
+        <w:rPr/>
+      </w:pPr>
+      <w:r>
+        <w:rPr/>
+        <w:t>Adicionado o atributo (idContrib) em Issues que representará o contribuidor que abriu o Issue, representando assim o relacionamento.</w:t>
+      </w:r>
+    </w:p>
+    <w:p>
+      <w:pPr>
+        <w:pStyle w:val="Normal"/>
+        <w:rPr/>
+      </w:pPr>
+      <w:r>
+        <w:rPr/>
+      </w:r>
+    </w:p>
+    <w:p>
+      <w:pPr>
+        <w:pStyle w:val="Normal"/>
+        <w:rPr>
+          <w:b/>
           <w:b/>
           <w:bCs/>
           <w:sz w:val="32"/>
           <w:szCs w:val="32"/>
         </w:rPr>
+      </w:pPr>
+      <w:r>
+        <w:rPr>
+          <w:b/>
+          <w:bCs/>
+          <w:sz w:val="32"/>
+          <w:szCs w:val="32"/>
+        </w:rPr>
         <w:t>Relação Comment</w:t>
       </w:r>
     </w:p>
     <w:p>
-      <w:r>
+      <w:pPr>
+        <w:pStyle w:val="Normal"/>
+        <w:rPr/>
+      </w:pPr>
+      <w:r>
+        <w:rPr/>
         <w:t>Mapeado para:</w:t>
       </w:r>
     </w:p>
     <w:p>
-      <w:r>
-        <w:lastRenderedPageBreak/>
+      <w:pPr>
+        <w:pStyle w:val="Normal"/>
+        <w:rPr/>
+      </w:pPr>
+      <w:r>
+        <w:rPr/>
         <w:t>Comment (</w:t>
       </w:r>
       <w:r>
@@ -2225,6 +2479,7 @@
         <w:t>idContrib</w:t>
       </w:r>
       <w:r>
+        <w:rPr/>
         <w:t xml:space="preserve">, </w:t>
       </w:r>
       <w:r>
@@ -2234,18 +2489,10 @@
           <w:i/>
           <w:iCs/>
         </w:rPr>
-        <w:t>num</w:t>
-      </w:r>
-      <w:r>
-        <w:rPr>
-          <w:b/>
-          <w:bCs/>
-          <w:i/>
-          <w:iCs/>
-        </w:rPr>
-        <w:t>Issue</w:t>
-      </w:r>
-      <w:r>
+        <w:t>numIssue</w:t>
+      </w:r>
+      <w:r>
+        <w:rPr/>
         <w:t xml:space="preserve">, </w:t>
       </w:r>
       <w:r>
@@ -2256,17 +2503,21 @@
         <w:t>date</w:t>
       </w:r>
       <w:r>
+        <w:rPr/>
         <w:t>, description)</w:t>
       </w:r>
     </w:p>
     <w:p>
       <w:pPr>
-        <w:rPr>
-          <w:i/>
-          <w:iCs/>
-        </w:rPr>
-      </w:pPr>
-      <w:r>
+        <w:pStyle w:val="Normal"/>
+        <w:rPr>
+          <w:i/>
+          <w:i/>
+          <w:iCs/>
+        </w:rPr>
+      </w:pPr>
+      <w:r>
+        <w:rPr/>
         <w:tab/>
       </w:r>
       <w:r>
@@ -2279,7 +2530,9 @@
     </w:p>
     <w:p>
       <w:pPr>
-        <w:rPr>
+        <w:pStyle w:val="Normal"/>
+        <w:rPr>
+          <w:i/>
           <w:i/>
           <w:iCs/>
         </w:rPr>
@@ -2294,15 +2547,38 @@
       </w:r>
     </w:p>
     <w:p>
-      <w:r>
+      <w:pPr>
+        <w:pStyle w:val="Normal"/>
+        <w:rPr/>
+      </w:pPr>
+      <w:r>
+        <w:rPr/>
         <w:t>Relacionamento N-M, mapeamento feito seguindo a padronização feita segundo aula, pois há somente uma alternativa para tal. Por queremos representar uma timeline e esse relacionamento participa dela, essa pode ser uma justificativa para modelarmos dessa forma.</w:t>
       </w:r>
     </w:p>
-    <w:p/>
-    <w:p/>
-    <w:p>
-      <w:pPr>
-        <w:rPr>
+    <w:p>
+      <w:pPr>
+        <w:pStyle w:val="Normal"/>
+        <w:rPr/>
+      </w:pPr>
+      <w:r>
+        <w:rPr/>
+      </w:r>
+    </w:p>
+    <w:p>
+      <w:pPr>
+        <w:pStyle w:val="Normal"/>
+        <w:rPr/>
+      </w:pPr>
+      <w:r>
+        <w:rPr/>
+      </w:r>
+    </w:p>
+    <w:p>
+      <w:pPr>
+        <w:pStyle w:val="Normal"/>
+        <w:rPr>
+          <w:b/>
           <w:b/>
           <w:bCs/>
           <w:sz w:val="28"/>
@@ -2320,15 +2596,17 @@
       </w:r>
     </w:p>
     <w:p>
-      <w:r>
-        <w:rPr>
-          <w:noProof/>
-        </w:rPr>
+      <w:pPr>
+        <w:pStyle w:val="Normal"/>
+        <w:rPr/>
+      </w:pPr>
+      <w:r>
+        <w:rPr/>
         <w:drawing>
-          <wp:inline distT="0" distB="0" distL="0" distR="0" wp14:anchorId="5B7FACAD" wp14:editId="0EDB6E4B">
+          <wp:inline distT="0" distB="0" distL="0" distR="0">
             <wp:extent cx="5400040" cy="1899920"/>
-            <wp:effectExtent l="0" t="0" r="0" b="5080"/>
-            <wp:docPr id="13" name="Imagem 13"/>
+            <wp:effectExtent l="0" t="0" r="0" b="0"/>
+            <wp:docPr id="11" name="Imagem 13" descr=""/>
             <wp:cNvGraphicFramePr>
               <a:graphicFrameLocks xmlns:a="http://schemas.openxmlformats.org/drawingml/2006/main" noChangeAspect="1"/>
             </wp:cNvGraphicFramePr>
@@ -2336,16 +2614,18 @@
               <a:graphicData uri="http://schemas.openxmlformats.org/drawingml/2006/picture">
                 <pic:pic xmlns:pic="http://schemas.openxmlformats.org/drawingml/2006/picture">
                   <pic:nvPicPr>
-                    <pic:cNvPr id="1" name=""/>
-                    <pic:cNvPicPr/>
+                    <pic:cNvPr id="11" name="Imagem 13" descr=""/>
+                    <pic:cNvPicPr>
+                      <a:picLocks noChangeAspect="1" noChangeArrowheads="1"/>
+                    </pic:cNvPicPr>
                   </pic:nvPicPr>
                   <pic:blipFill>
-                    <a:blip r:embed="rId15"/>
+                    <a:blip r:embed="rId12"/>
                     <a:stretch>
                       <a:fillRect/>
                     </a:stretch>
                   </pic:blipFill>
-                  <pic:spPr>
+                  <pic:spPr bwMode="auto">
                     <a:xfrm>
                       <a:off x="0" y="0"/>
                       <a:ext cx="5400040" cy="1899920"/>
@@ -2362,19 +2642,23 @@
       </w:r>
     </w:p>
     <w:p>
-      <w:r>
-        <w:t>Mapeado para</w:t>
-      </w:r>
-      <w:r>
-        <w:t>:</w:t>
-      </w:r>
-    </w:p>
-    <w:p>
-      <w:r>
-        <w:t xml:space="preserve">Commit </w:t>
-      </w:r>
-      <w:r>
-        <w:t>(</w:t>
+      <w:pPr>
+        <w:pStyle w:val="Normal"/>
+        <w:rPr/>
+      </w:pPr>
+      <w:r>
+        <w:rPr/>
+        <w:t>Mapeado para:</w:t>
+      </w:r>
+    </w:p>
+    <w:p>
+      <w:pPr>
+        <w:pStyle w:val="Normal"/>
+        <w:rPr/>
+      </w:pPr>
+      <w:r>
+        <w:rPr/>
+        <w:t>Commit (</w:t>
       </w:r>
       <w:r>
         <w:rPr>
@@ -2429,26 +2713,31 @@
         <w:t>idContrib</w:t>
       </w:r>
       <w:r>
+        <w:rPr/>
         <w:t xml:space="preserve">, message, </w:t>
       </w:r>
       <w:r>
         <w:rPr>
-          <w:u w:val="single"/>
+          <w:u w:val="none"/>
         </w:rPr>
         <w:t>date</w:t>
       </w:r>
       <w:r>
+        <w:rPr/>
         <w:t>)</w:t>
       </w:r>
     </w:p>
     <w:p>
       <w:pPr>
-        <w:rPr>
-          <w:i/>
-          <w:iCs/>
-        </w:rPr>
-      </w:pPr>
-      <w:r>
+        <w:pStyle w:val="Normal"/>
+        <w:rPr>
+          <w:i/>
+          <w:i/>
+          <w:iCs/>
+        </w:rPr>
+      </w:pPr>
+      <w:r>
+        <w:rPr/>
         <w:tab/>
       </w:r>
       <w:r>
@@ -2461,7 +2750,9 @@
     </w:p>
     <w:p>
       <w:pPr>
-        <w:rPr>
+        <w:pStyle w:val="Normal"/>
+        <w:rPr>
+          <w:i/>
           <w:i/>
           <w:iCs/>
         </w:rPr>
@@ -2477,7 +2768,9 @@
     </w:p>
     <w:p>
       <w:pPr>
-        <w:rPr>
+        <w:pStyle w:val="Normal"/>
+        <w:rPr>
+          <w:i/>
           <w:i/>
           <w:iCs/>
         </w:rPr>
@@ -2492,33 +2785,35 @@
       </w:r>
     </w:p>
     <w:p>
-      <w:r>
-        <w:t>Mapeamento de entidade ternária (N:N:N), uma única alternativa. Foi criado uma tabela para o relacionamento Commit para identificá-la unicament</w:t>
-      </w:r>
-      <w:r>
-        <w:t>e</w:t>
-      </w:r>
-      <w:r>
-        <w:t>.</w:t>
+      <w:pPr>
+        <w:pStyle w:val="Normal"/>
+        <w:widowControl/>
+        <w:bidi w:val="0"/>
+        <w:spacing w:lineRule="auto" w:line="259" w:before="0" w:after="160"/>
+        <w:jc w:val="left"/>
+        <w:rPr/>
+      </w:pPr>
+      <w:r>
+        <w:rPr/>
+        <w:t>Mapeamento de entidade ternária (N:N:N), uma única alternativa. Foi criado uma tabela para o relacionamento Commit para identificá-la unicamente.</w:t>
       </w:r>
     </w:p>
     <w:sectPr>
+      <w:type w:val="nextPage"/>
       <w:pgSz w:w="11906" w:h="16838"/>
-      <w:pgMar w:top="1417" w:right="1701" w:bottom="1417" w:left="1701" w:header="0" w:footer="0" w:gutter="0"/>
-      <w:cols w:space="720"/>
-      <w:formProt w:val="0"/>
-      <w:docGrid w:linePitch="360" w:charSpace="4096"/>
+      <w:pgMar w:left="1701" w:right="1701" w:header="0" w:top="1417" w:footer="0" w:bottom="1417" w:gutter="0"/>
+      <w:pgNumType w:fmt="decimal"/>
+      <w:formProt w:val="false"/>
+      <w:textDirection w:val="lrTb"/>
+      <w:docGrid w:type="default" w:linePitch="360" w:charSpace="8192"/>
     </w:sectPr>
   </w:body>
 </w:document>
 </file>
 
 <file path=word/numbering.xml><?xml version="1.0" encoding="utf-8"?>
-<w:numbering xmlns:wpc="http://schemas.microsoft.com/office/word/2010/wordprocessingCanvas" xmlns:cx="http://schemas.microsoft.com/office/drawing/2014/chartex" xmlns:cx1="http://schemas.microsoft.com/office/drawing/2015/9/8/chartex" xmlns:cx2="http://schemas.microsoft.com/office/drawing/2015/10/21/chartex" xmlns:cx3="http://schemas.microsoft.com/office/drawing/2016/5/9/chartex" xmlns:cx4="http://schemas.microsoft.com/office/drawing/2016/5/10/chartex" xmlns:cx5="http://schemas.microsoft.com/office/drawing/2016/5/11/chartex" xmlns:cx6="http://schemas.microsoft.com/office/drawing/2016/5/12/chartex" xmlns:cx7="http://schemas.microsoft.com/office/drawing/2016/5/13/chartex" xmlns:cx8="http://schemas.microsoft.com/office/drawing/2016/5/14/chartex" xmlns:mc="http://schemas.openxmlformats.org/markup-compatibility/2006" xmlns:aink="http://schemas.microsoft.com/office/drawing/2016/ink" xmlns:am3d="http://schemas.microsoft.com/office/drawing/2017/model3d" xmlns:o="urn:schemas-microsoft-com:office:office" xmlns:r="http://schemas.openxmlformats.org/officeDocument/2006/relationships" xmlns:m="http://schemas.openxmlformats.org/officeDocument/2006/math" xmlns:v="urn:schemas-microsoft-com:vml" xmlns:wp14="http://schemas.microsoft.com/office/word/2010/wordprocessingDrawing" xmlns:wp="http://schemas.openxmlformats.org/drawingml/2006/wordprocessingDrawing" xmlns:w10="urn:schemas-microsoft-com:office:word" xmlns:w="http://schemas.openxmlformats.org/wordprocessingml/2006/main" xmlns:w14="http://schemas.microsoft.com/office/word/2010/wordml" xmlns:w15="http://schemas.microsoft.com/office/word/2012/wordml" xmlns:w16cex="http://schemas.microsoft.com/office/word/2018/wordml/cex" xmlns:w16cid="http://schemas.microsoft.com/office/word/2016/wordml/cid" xmlns:w16="http://schemas.microsoft.com/office/word/2018/wordml" xmlns:w16se="http://schemas.microsoft.com/office/word/2015/wordml/symex" xmlns:wpg="http://schemas.microsoft.com/office/word/2010/wordprocessingGroup" xmlns:wpi="http://schemas.microsoft.com/office/word/2010/wordprocessingInk" xmlns:wne="http://schemas.microsoft.com/office/word/2006/wordml" xmlns:wps="http://schemas.microsoft.com/office/word/2010/wordprocessingShape" mc:Ignorable="w14 w15 w16se w16cid w16 w16cex wp14">
-  <w:abstractNum w:abstractNumId="0" w15:restartNumberingAfterBreak="0">
-    <w:nsid w:val="1C812F82"/>
-    <w:multiLevelType w:val="multilevel"/>
-    <w:tmpl w:val="7B5CEFE8"/>
+<w:numbering xmlns:w="http://schemas.openxmlformats.org/wordprocessingml/2006/main" xmlns:o="urn:schemas-microsoft-com:office:office" xmlns:r="http://schemas.openxmlformats.org/officeDocument/2006/relationships" xmlns:v="urn:schemas-microsoft-com:vml">
+  <w:abstractNum w:abstractNumId="1">
     <w:lvl w:ilvl="0">
       <w:start w:val="5"/>
       <w:numFmt w:val="bullet"/>
@@ -2530,6 +2825,7 @@
       <w:rPr>
         <w:rFonts w:ascii="Symbol" w:hAnsi="Symbol" w:cs="Symbol" w:hint="default"/>
         <w:b/>
+        <w:rFonts w:cs="Symbol"/>
       </w:rPr>
     </w:lvl>
     <w:lvl w:ilvl="1">
@@ -2542,6 +2838,7 @@
       </w:pPr>
       <w:rPr>
         <w:rFonts w:ascii="Courier New" w:hAnsi="Courier New" w:cs="Courier New" w:hint="default"/>
+        <w:rFonts w:cs="Courier New"/>
       </w:rPr>
     </w:lvl>
     <w:lvl w:ilvl="2">
@@ -2554,6 +2851,7 @@
       </w:pPr>
       <w:rPr>
         <w:rFonts w:ascii="Wingdings" w:hAnsi="Wingdings" w:cs="Wingdings" w:hint="default"/>
+        <w:rFonts w:cs="Wingdings"/>
       </w:rPr>
     </w:lvl>
     <w:lvl w:ilvl="3">
@@ -2566,6 +2864,7 @@
       </w:pPr>
       <w:rPr>
         <w:rFonts w:ascii="Symbol" w:hAnsi="Symbol" w:cs="Symbol" w:hint="default"/>
+        <w:rFonts w:cs="Symbol"/>
       </w:rPr>
     </w:lvl>
     <w:lvl w:ilvl="4">
@@ -2578,6 +2877,7 @@
       </w:pPr>
       <w:rPr>
         <w:rFonts w:ascii="Courier New" w:hAnsi="Courier New" w:cs="Courier New" w:hint="default"/>
+        <w:rFonts w:cs="Courier New"/>
       </w:rPr>
     </w:lvl>
     <w:lvl w:ilvl="5">
@@ -2590,6 +2890,7 @@
       </w:pPr>
       <w:rPr>
         <w:rFonts w:ascii="Wingdings" w:hAnsi="Wingdings" w:cs="Wingdings" w:hint="default"/>
+        <w:rFonts w:cs="Wingdings"/>
       </w:rPr>
     </w:lvl>
     <w:lvl w:ilvl="6">
@@ -2602,6 +2903,7 @@
       </w:pPr>
       <w:rPr>
         <w:rFonts w:ascii="Symbol" w:hAnsi="Symbol" w:cs="Symbol" w:hint="default"/>
+        <w:rFonts w:cs="Symbol"/>
       </w:rPr>
     </w:lvl>
     <w:lvl w:ilvl="7">
@@ -2614,6 +2916,7 @@
       </w:pPr>
       <w:rPr>
         <w:rFonts w:ascii="Courier New" w:hAnsi="Courier New" w:cs="Courier New" w:hint="default"/>
+        <w:rFonts w:cs="Courier New"/>
       </w:rPr>
     </w:lvl>
     <w:lvl w:ilvl="8">
@@ -2626,13 +2929,11 @@
       </w:pPr>
       <w:rPr>
         <w:rFonts w:ascii="Wingdings" w:hAnsi="Wingdings" w:cs="Wingdings" w:hint="default"/>
+        <w:rFonts w:cs="Wingdings"/>
       </w:rPr>
     </w:lvl>
   </w:abstractNum>
-  <w:abstractNum w:abstractNumId="1" w15:restartNumberingAfterBreak="0">
-    <w:nsid w:val="25BB222A"/>
-    <w:multiLevelType w:val="multilevel"/>
-    <w:tmpl w:val="C5828E50"/>
+  <w:abstractNum w:abstractNumId="2">
     <w:lvl w:ilvl="0">
       <w:start w:val="1"/>
       <w:numFmt w:val="none"/>
@@ -2640,7 +2941,7 @@
       <w:lvlText w:val=""/>
       <w:lvlJc w:val="left"/>
       <w:pPr>
-        <w:ind w:left="0" w:firstLine="0"/>
+        <w:ind w:left="0" w:hanging="0"/>
       </w:pPr>
     </w:lvl>
     <w:lvl w:ilvl="1">
@@ -2650,7 +2951,7 @@
       <w:lvlText w:val=""/>
       <w:lvlJc w:val="left"/>
       <w:pPr>
-        <w:ind w:left="0" w:firstLine="0"/>
+        <w:ind w:left="0" w:hanging="0"/>
       </w:pPr>
     </w:lvl>
     <w:lvl w:ilvl="2">
@@ -2660,7 +2961,7 @@
       <w:lvlText w:val=""/>
       <w:lvlJc w:val="left"/>
       <w:pPr>
-        <w:ind w:left="0" w:firstLine="0"/>
+        <w:ind w:left="0" w:hanging="0"/>
       </w:pPr>
     </w:lvl>
     <w:lvl w:ilvl="3">
@@ -2670,7 +2971,7 @@
       <w:lvlText w:val=""/>
       <w:lvlJc w:val="left"/>
       <w:pPr>
-        <w:ind w:left="0" w:firstLine="0"/>
+        <w:ind w:left="0" w:hanging="0"/>
       </w:pPr>
     </w:lvl>
     <w:lvl w:ilvl="4">
@@ -2680,7 +2981,7 @@
       <w:lvlText w:val=""/>
       <w:lvlJc w:val="left"/>
       <w:pPr>
-        <w:ind w:left="0" w:firstLine="0"/>
+        <w:ind w:left="0" w:hanging="0"/>
       </w:pPr>
     </w:lvl>
     <w:lvl w:ilvl="5">
@@ -2690,7 +2991,7 @@
       <w:lvlText w:val=""/>
       <w:lvlJc w:val="left"/>
       <w:pPr>
-        <w:ind w:left="0" w:firstLine="0"/>
+        <w:ind w:left="0" w:hanging="0"/>
       </w:pPr>
     </w:lvl>
     <w:lvl w:ilvl="6">
@@ -2700,7 +3001,7 @@
       <w:lvlText w:val=""/>
       <w:lvlJc w:val="left"/>
       <w:pPr>
-        <w:ind w:left="0" w:firstLine="0"/>
+        <w:ind w:left="0" w:hanging="0"/>
       </w:pPr>
     </w:lvl>
     <w:lvl w:ilvl="7">
@@ -2710,7 +3011,7 @@
       <w:lvlText w:val=""/>
       <w:lvlJc w:val="left"/>
       <w:pPr>
-        <w:ind w:left="0" w:firstLine="0"/>
+        <w:ind w:left="0" w:hanging="0"/>
       </w:pPr>
     </w:lvl>
     <w:lvl w:ilvl="8">
@@ -2720,43 +3021,45 @@
       <w:lvlText w:val=""/>
       <w:lvlJc w:val="left"/>
       <w:pPr>
-        <w:ind w:left="0" w:firstLine="0"/>
+        <w:ind w:left="0" w:hanging="0"/>
       </w:pPr>
     </w:lvl>
   </w:abstractNum>
   <w:num w:numId="1">
-    <w:abstractNumId w:val="0"/>
+    <w:abstractNumId w:val="1"/>
   </w:num>
   <w:num w:numId="2">
-    <w:abstractNumId w:val="1"/>
+    <w:abstractNumId w:val="2"/>
   </w:num>
 </w:numbering>
 </file>
 
 <file path=word/styles.xml><?xml version="1.0" encoding="utf-8"?>
-<w:styles xmlns:mc="http://schemas.openxmlformats.org/markup-compatibility/2006" xmlns:r="http://schemas.openxmlformats.org/officeDocument/2006/relationships" xmlns:w="http://schemas.openxmlformats.org/wordprocessingml/2006/main" xmlns:w14="http://schemas.microsoft.com/office/word/2010/wordml" xmlns:w15="http://schemas.microsoft.com/office/word/2012/wordml" xmlns:w16cex="http://schemas.microsoft.com/office/word/2018/wordml/cex" xmlns:w16cid="http://schemas.microsoft.com/office/word/2016/wordml/cid" xmlns:w16="http://schemas.microsoft.com/office/word/2018/wordml" xmlns:w16se="http://schemas.microsoft.com/office/word/2015/wordml/symex" mc:Ignorable="w14 w15 w16se w16cid w16 w16cex">
+<w:styles xmlns:w="http://schemas.openxmlformats.org/wordprocessingml/2006/main" xmlns:w14="http://schemas.microsoft.com/office/word/2010/wordml" xmlns:mc="http://schemas.openxmlformats.org/markup-compatibility/2006" mc:Ignorable="w14">
   <w:docDefaults>
     <w:rPrDefault>
       <w:rPr>
-        <w:rFonts w:asciiTheme="minorHAnsi" w:eastAsiaTheme="minorHAnsi" w:hAnsiTheme="minorHAnsi" w:cstheme="minorBidi"/>
+        <w:rFonts w:ascii="Calibri" w:hAnsi="Calibri" w:eastAsia="Calibri" w:cs="" w:asciiTheme="minorHAnsi" w:cstheme="minorBidi" w:eastAsiaTheme="minorHAnsi" w:hAnsiTheme="minorHAnsi"/>
         <w:sz w:val="22"/>
         <w:szCs w:val="22"/>
         <w:lang w:val="pt-BR" w:eastAsia="en-US" w:bidi="ar-SA"/>
       </w:rPr>
     </w:rPrDefault>
-    <w:pPrDefault/>
+    <w:pPrDefault>
+      <w:pPr/>
+    </w:pPrDefault>
   </w:docDefaults>
   <w:latentStyles w:defLockedState="0" w:defUIPriority="99" w:defSemiHidden="0" w:defUnhideWhenUsed="0" w:defQFormat="0" w:count="376">
     <w:lsdException w:name="Normal" w:uiPriority="0" w:qFormat="1"/>
     <w:lsdException w:name="heading 1" w:uiPriority="9" w:qFormat="1"/>
-    <w:lsdException w:name="heading 2" w:semiHidden="1" w:uiPriority="9" w:unhideWhenUsed="1" w:qFormat="1"/>
-    <w:lsdException w:name="heading 3" w:semiHidden="1" w:uiPriority="9" w:unhideWhenUsed="1" w:qFormat="1"/>
-    <w:lsdException w:name="heading 4" w:semiHidden="1" w:uiPriority="9" w:unhideWhenUsed="1" w:qFormat="1"/>
-    <w:lsdException w:name="heading 5" w:semiHidden="1" w:uiPriority="9" w:unhideWhenUsed="1" w:qFormat="1"/>
-    <w:lsdException w:name="heading 6" w:semiHidden="1" w:uiPriority="9" w:unhideWhenUsed="1" w:qFormat="1"/>
-    <w:lsdException w:name="heading 7" w:semiHidden="1" w:uiPriority="9" w:unhideWhenUsed="1" w:qFormat="1"/>
-    <w:lsdException w:name="heading 8" w:semiHidden="1" w:uiPriority="9" w:unhideWhenUsed="1" w:qFormat="1"/>
-    <w:lsdException w:name="heading 9" w:semiHidden="1" w:uiPriority="9" w:unhideWhenUsed="1" w:qFormat="1"/>
+    <w:lsdException w:name="heading 2" w:uiPriority="9" w:semiHidden="1" w:unhideWhenUsed="1" w:qFormat="1"/>
+    <w:lsdException w:name="heading 3" w:uiPriority="9" w:semiHidden="1" w:unhideWhenUsed="1" w:qFormat="1"/>
+    <w:lsdException w:name="heading 4" w:uiPriority="9" w:semiHidden="1" w:unhideWhenUsed="1" w:qFormat="1"/>
+    <w:lsdException w:name="heading 5" w:uiPriority="9" w:semiHidden="1" w:unhideWhenUsed="1" w:qFormat="1"/>
+    <w:lsdException w:name="heading 6" w:uiPriority="9" w:semiHidden="1" w:unhideWhenUsed="1" w:qFormat="1"/>
+    <w:lsdException w:name="heading 7" w:uiPriority="9" w:semiHidden="1" w:unhideWhenUsed="1" w:qFormat="1"/>
+    <w:lsdException w:name="heading 8" w:uiPriority="9" w:semiHidden="1" w:unhideWhenUsed="1" w:qFormat="1"/>
+    <w:lsdException w:name="heading 9" w:uiPriority="9" w:semiHidden="1" w:unhideWhenUsed="1" w:qFormat="1"/>
     <w:lsdException w:name="index 1" w:semiHidden="1" w:unhideWhenUsed="1"/>
     <w:lsdException w:name="index 2" w:semiHidden="1" w:unhideWhenUsed="1"/>
     <w:lsdException w:name="index 3" w:semiHidden="1" w:unhideWhenUsed="1"/>
@@ -2766,22 +3069,22 @@
     <w:lsdException w:name="index 7" w:semiHidden="1" w:unhideWhenUsed="1"/>
     <w:lsdException w:name="index 8" w:semiHidden="1" w:unhideWhenUsed="1"/>
     <w:lsdException w:name="index 9" w:semiHidden="1" w:unhideWhenUsed="1"/>
-    <w:lsdException w:name="toc 1" w:semiHidden="1" w:uiPriority="39" w:unhideWhenUsed="1"/>
-    <w:lsdException w:name="toc 2" w:semiHidden="1" w:uiPriority="39" w:unhideWhenUsed="1"/>
-    <w:lsdException w:name="toc 3" w:semiHidden="1" w:uiPriority="39" w:unhideWhenUsed="1"/>
-    <w:lsdException w:name="toc 4" w:semiHidden="1" w:uiPriority="39" w:unhideWhenUsed="1"/>
-    <w:lsdException w:name="toc 5" w:semiHidden="1" w:uiPriority="39" w:unhideWhenUsed="1"/>
-    <w:lsdException w:name="toc 6" w:semiHidden="1" w:uiPriority="39" w:unhideWhenUsed="1"/>
-    <w:lsdException w:name="toc 7" w:semiHidden="1" w:uiPriority="39" w:unhideWhenUsed="1"/>
-    <w:lsdException w:name="toc 8" w:semiHidden="1" w:uiPriority="39" w:unhideWhenUsed="1"/>
-    <w:lsdException w:name="toc 9" w:semiHidden="1" w:uiPriority="39" w:unhideWhenUsed="1"/>
+    <w:lsdException w:name="toc 1" w:uiPriority="39" w:semiHidden="1" w:unhideWhenUsed="1"/>
+    <w:lsdException w:name="toc 2" w:uiPriority="39" w:semiHidden="1" w:unhideWhenUsed="1"/>
+    <w:lsdException w:name="toc 3" w:uiPriority="39" w:semiHidden="1" w:unhideWhenUsed="1"/>
+    <w:lsdException w:name="toc 4" w:uiPriority="39" w:semiHidden="1" w:unhideWhenUsed="1"/>
+    <w:lsdException w:name="toc 5" w:uiPriority="39" w:semiHidden="1" w:unhideWhenUsed="1"/>
+    <w:lsdException w:name="toc 6" w:uiPriority="39" w:semiHidden="1" w:unhideWhenUsed="1"/>
+    <w:lsdException w:name="toc 7" w:uiPriority="39" w:semiHidden="1" w:unhideWhenUsed="1"/>
+    <w:lsdException w:name="toc 8" w:uiPriority="39" w:semiHidden="1" w:unhideWhenUsed="1"/>
+    <w:lsdException w:name="toc 9" w:uiPriority="39" w:semiHidden="1" w:unhideWhenUsed="1"/>
     <w:lsdException w:name="Normal Indent" w:semiHidden="1" w:unhideWhenUsed="1"/>
     <w:lsdException w:name="footnote text" w:semiHidden="1" w:unhideWhenUsed="1"/>
     <w:lsdException w:name="annotation text" w:semiHidden="1" w:unhideWhenUsed="1"/>
     <w:lsdException w:name="header" w:semiHidden="1" w:unhideWhenUsed="1"/>
     <w:lsdException w:name="footer" w:semiHidden="1" w:unhideWhenUsed="1"/>
     <w:lsdException w:name="index heading" w:semiHidden="1" w:unhideWhenUsed="1"/>
-    <w:lsdException w:name="caption" w:semiHidden="1" w:uiPriority="35" w:unhideWhenUsed="1" w:qFormat="1"/>
+    <w:lsdException w:name="caption" w:uiPriority="35" w:semiHidden="1" w:unhideWhenUsed="1" w:qFormat="1"/>
     <w:lsdException w:name="table of figures" w:semiHidden="1" w:unhideWhenUsed="1"/>
     <w:lsdException w:name="envelope address" w:semiHidden="1" w:unhideWhenUsed="1"/>
     <w:lsdException w:name="envelope return" w:semiHidden="1" w:unhideWhenUsed="1"/>
@@ -2812,7 +3115,7 @@
     <w:lsdException w:name="Title" w:uiPriority="10" w:qFormat="1"/>
     <w:lsdException w:name="Closing" w:semiHidden="1" w:unhideWhenUsed="1"/>
     <w:lsdException w:name="Signature" w:semiHidden="1" w:unhideWhenUsed="1"/>
-    <w:lsdException w:name="Default Paragraph Font" w:semiHidden="1" w:uiPriority="1" w:unhideWhenUsed="1"/>
+    <w:lsdException w:name="Default Paragraph Font" w:uiPriority="1" w:semiHidden="1" w:unhideWhenUsed="1"/>
     <w:lsdException w:name="Body Text" w:semiHidden="1" w:unhideWhenUsed="1"/>
     <w:lsdException w:name="Body Text Indent" w:semiHidden="1" w:unhideWhenUsed="1"/>
     <w:lsdException w:name="List Continue" w:semiHidden="1" w:unhideWhenUsed="1"/>
@@ -3012,8 +3315,8 @@
     <w:lsdException w:name="Subtle Reference" w:uiPriority="31" w:qFormat="1"/>
     <w:lsdException w:name="Intense Reference" w:uiPriority="32" w:qFormat="1"/>
     <w:lsdException w:name="Book Title" w:uiPriority="33" w:qFormat="1"/>
-    <w:lsdException w:name="Bibliography" w:semiHidden="1" w:uiPriority="37" w:unhideWhenUsed="1"/>
-    <w:lsdException w:name="TOC Heading" w:semiHidden="1" w:uiPriority="39" w:unhideWhenUsed="1" w:qFormat="1"/>
+    <w:lsdException w:name="Bibliography" w:uiPriority="37" w:semiHidden="1" w:unhideWhenUsed="1"/>
+    <w:lsdException w:name="TOC Heading" w:uiPriority="39" w:semiHidden="1" w:unhideWhenUsed="1" w:qFormat="1"/>
     <w:lsdException w:name="Plain Table 1" w:uiPriority="41"/>
     <w:lsdException w:name="Plain Table 2" w:uiPriority="42"/>
     <w:lsdException w:name="Plain Table 3" w:uiPriority="43"/>
@@ -3124,18 +3427,199 @@
     <w:lsdException w:name="Unresolved Mention" w:semiHidden="1" w:unhideWhenUsed="1"/>
     <w:lsdException w:name="Smart Link" w:semiHidden="1" w:unhideWhenUsed="1"/>
   </w:latentStyles>
-  <w:style w:type="paragraph" w:default="1" w:styleId="Normal">
+  <w:style w:type="paragraph" w:styleId="Normal" w:default="1">
     <w:name w:val="Normal"/>
     <w:qFormat/>
     <w:pPr>
-      <w:spacing w:after="160" w:line="259" w:lineRule="auto"/>
+      <w:widowControl/>
+      <w:bidi w:val="0"/>
+      <w:spacing w:lineRule="auto" w:line="259" w:before="0" w:after="160"/>
+      <w:jc w:val="left"/>
     </w:pPr>
+    <w:rPr>
+      <w:rFonts w:ascii="Calibri" w:hAnsi="Calibri" w:eastAsia="Calibri" w:cs="" w:asciiTheme="minorHAnsi" w:cstheme="minorBidi" w:eastAsiaTheme="minorHAnsi" w:hAnsiTheme="minorHAnsi"/>
+      <w:color w:val="auto"/>
+      <w:kern w:val="0"/>
+      <w:sz w:val="22"/>
+      <w:szCs w:val="22"/>
+      <w:lang w:val="pt-BR" w:eastAsia="en-US" w:bidi="ar-SA"/>
+    </w:rPr>
   </w:style>
-  <w:style w:type="character" w:default="1" w:styleId="Fontepargpadro">
+  <w:style w:type="character" w:styleId="DefaultParagraphFont" w:default="1">
     <w:name w:val="Default Paragraph Font"/>
     <w:uiPriority w:val="1"/>
     <w:semiHidden/>
     <w:unhideWhenUsed/>
+    <w:qFormat/>
+    <w:rPr/>
+  </w:style>
+  <w:style w:type="character" w:styleId="CabealhoChar" w:customStyle="1">
+    <w:name w:val="Cabeçalho Char"/>
+    <w:basedOn w:val="DefaultParagraphFont"/>
+    <w:link w:val="Cabealho"/>
+    <w:uiPriority w:val="99"/>
+    <w:qFormat/>
+    <w:rsid w:val="0084500a"/>
+    <w:rPr/>
+  </w:style>
+  <w:style w:type="character" w:styleId="RodapChar" w:customStyle="1">
+    <w:name w:val="Rodapé Char"/>
+    <w:basedOn w:val="DefaultParagraphFont"/>
+    <w:link w:val="Rodap"/>
+    <w:uiPriority w:val="99"/>
+    <w:qFormat/>
+    <w:rsid w:val="0084500a"/>
+    <w:rPr/>
+  </w:style>
+  <w:style w:type="paragraph" w:styleId="Ttulo">
+    <w:name w:val="Título"/>
+    <w:basedOn w:val="Normal"/>
+    <w:next w:val="Corpodotexto"/>
+    <w:qFormat/>
+    <w:pPr>
+      <w:keepNext w:val="true"/>
+      <w:spacing w:before="240" w:after="120"/>
+    </w:pPr>
+    <w:rPr>
+      <w:rFonts w:ascii="Liberation Sans" w:hAnsi="Liberation Sans" w:eastAsia="Noto Sans CJK SC" w:cs="Lohit Devanagari"/>
+      <w:sz w:val="28"/>
+      <w:szCs w:val="28"/>
+    </w:rPr>
+  </w:style>
+  <w:style w:type="paragraph" w:styleId="Corpodotexto">
+    <w:name w:val="Body Text"/>
+    <w:basedOn w:val="Normal"/>
+    <w:pPr>
+      <w:spacing w:lineRule="auto" w:line="276" w:before="0" w:after="140"/>
+    </w:pPr>
+    <w:rPr/>
+  </w:style>
+  <w:style w:type="paragraph" w:styleId="Lista">
+    <w:name w:val="List"/>
+    <w:basedOn w:val="Corpodotexto"/>
+    <w:pPr/>
+    <w:rPr>
+      <w:rFonts w:cs="Lohit Devanagari"/>
+    </w:rPr>
+  </w:style>
+  <w:style w:type="paragraph" w:styleId="Legenda">
+    <w:name w:val="Caption"/>
+    <w:basedOn w:val="Normal"/>
+    <w:qFormat/>
+    <w:pPr>
+      <w:suppressLineNumbers/>
+      <w:spacing w:before="120" w:after="120"/>
+    </w:pPr>
+    <w:rPr>
+      <w:rFonts w:cs="Lohit Devanagari"/>
+      <w:i/>
+      <w:iCs/>
+      <w:sz w:val="24"/>
+      <w:szCs w:val="24"/>
+    </w:rPr>
+  </w:style>
+  <w:style w:type="paragraph" w:styleId="Ndice" w:customStyle="1">
+    <w:name w:val="Índice"/>
+    <w:basedOn w:val="Normal"/>
+    <w:qFormat/>
+    <w:pPr>
+      <w:suppressLineNumbers/>
+    </w:pPr>
+    <w:rPr>
+      <w:rFonts w:cs="Lohit Devanagari"/>
+    </w:rPr>
+  </w:style>
+  <w:style w:type="paragraph" w:styleId="Ttulododocumento">
+    <w:name w:val="Title"/>
+    <w:basedOn w:val="Normal"/>
+    <w:next w:val="Corpodotexto"/>
+    <w:qFormat/>
+    <w:pPr>
+      <w:keepNext w:val="true"/>
+      <w:spacing w:before="240" w:after="120"/>
+    </w:pPr>
+    <w:rPr>
+      <w:rFonts w:ascii="Liberation Sans" w:hAnsi="Liberation Sans" w:eastAsia="Noto Sans CJK SC" w:cs="Lohit Devanagari"/>
+      <w:sz w:val="28"/>
+      <w:szCs w:val="28"/>
+    </w:rPr>
+  </w:style>
+  <w:style w:type="paragraph" w:styleId="Caption">
+    <w:name w:val="caption"/>
+    <w:basedOn w:val="Normal"/>
+    <w:qFormat/>
+    <w:pPr>
+      <w:suppressLineNumbers/>
+      <w:spacing w:before="120" w:after="120"/>
+    </w:pPr>
+    <w:rPr>
+      <w:rFonts w:cs="Lohit Devanagari"/>
+      <w:i/>
+      <w:iCs/>
+      <w:sz w:val="24"/>
+      <w:szCs w:val="24"/>
+    </w:rPr>
+  </w:style>
+  <w:style w:type="paragraph" w:styleId="ListParagraph">
+    <w:name w:val="List Paragraph"/>
+    <w:basedOn w:val="Normal"/>
+    <w:uiPriority w:val="34"/>
+    <w:qFormat/>
+    <w:rsid w:val="00ba4f36"/>
+    <w:pPr>
+      <w:spacing w:before="0" w:after="160"/>
+      <w:ind w:left="720" w:hanging="0"/>
+      <w:contextualSpacing/>
+    </w:pPr>
+    <w:rPr/>
+  </w:style>
+  <w:style w:type="paragraph" w:styleId="CabealhoeRodap" w:customStyle="1">
+    <w:name w:val="Cabeçalho e Rodapé"/>
+    <w:basedOn w:val="Normal"/>
+    <w:qFormat/>
+    <w:pPr/>
+    <w:rPr/>
+  </w:style>
+  <w:style w:type="paragraph" w:styleId="Cabealho">
+    <w:name w:val="Header"/>
+    <w:basedOn w:val="Normal"/>
+    <w:link w:val="CabealhoChar"/>
+    <w:uiPriority w:val="99"/>
+    <w:unhideWhenUsed/>
+    <w:rsid w:val="0084500a"/>
+    <w:pPr>
+      <w:tabs>
+        <w:tab w:val="clear" w:pos="708"/>
+        <w:tab w:val="center" w:pos="4252" w:leader="none"/>
+        <w:tab w:val="right" w:pos="8504" w:leader="none"/>
+      </w:tabs>
+      <w:spacing w:lineRule="auto" w:line="240" w:before="0" w:after="0"/>
+    </w:pPr>
+    <w:rPr/>
+  </w:style>
+  <w:style w:type="paragraph" w:styleId="Rodap">
+    <w:name w:val="Footer"/>
+    <w:basedOn w:val="Normal"/>
+    <w:link w:val="RodapChar"/>
+    <w:uiPriority w:val="99"/>
+    <w:unhideWhenUsed/>
+    <w:rsid w:val="0084500a"/>
+    <w:pPr>
+      <w:tabs>
+        <w:tab w:val="clear" w:pos="708"/>
+        <w:tab w:val="center" w:pos="4252" w:leader="none"/>
+        <w:tab w:val="right" w:pos="8504" w:leader="none"/>
+      </w:tabs>
+      <w:spacing w:lineRule="auto" w:line="240" w:before="0" w:after="0"/>
+    </w:pPr>
+    <w:rPr/>
+  </w:style>
+  <w:style w:type="numbering" w:styleId="NoList" w:default="1">
+    <w:name w:val="No List"/>
+    <w:uiPriority w:val="99"/>
+    <w:semiHidden/>
+    <w:unhideWhenUsed/>
+    <w:qFormat/>
   </w:style>
   <w:style w:type="table" w:default="1" w:styleId="Tabelanormal">
     <w:name w:val="Normal Table"/>
@@ -3151,130 +3635,6 @@
         <w:right w:w="108" w:type="dxa"/>
       </w:tblCellMar>
     </w:tblPr>
-  </w:style>
-  <w:style w:type="numbering" w:default="1" w:styleId="Semlista">
-    <w:name w:val="No List"/>
-    <w:uiPriority w:val="99"/>
-    <w:semiHidden/>
-    <w:unhideWhenUsed/>
-  </w:style>
-  <w:style w:type="character" w:customStyle="1" w:styleId="CabealhoChar">
-    <w:name w:val="Cabeçalho Char"/>
-    <w:basedOn w:val="Fontepargpadro"/>
-    <w:link w:val="Cabealho"/>
-    <w:uiPriority w:val="99"/>
-    <w:qFormat/>
-    <w:rsid w:val="0084500A"/>
-  </w:style>
-  <w:style w:type="character" w:customStyle="1" w:styleId="RodapChar">
-    <w:name w:val="Rodapé Char"/>
-    <w:basedOn w:val="Fontepargpadro"/>
-    <w:link w:val="Rodap"/>
-    <w:uiPriority w:val="99"/>
-    <w:qFormat/>
-    <w:rsid w:val="0084500A"/>
-  </w:style>
-  <w:style w:type="paragraph" w:styleId="Ttulo">
-    <w:name w:val="Title"/>
-    <w:basedOn w:val="Normal"/>
-    <w:next w:val="Corpodetexto"/>
-    <w:qFormat/>
-    <w:pPr>
-      <w:keepNext/>
-      <w:spacing w:before="240" w:after="120"/>
-    </w:pPr>
-    <w:rPr>
-      <w:rFonts w:ascii="Liberation Sans" w:eastAsia="Noto Sans CJK SC" w:hAnsi="Liberation Sans" w:cs="Lohit Devanagari"/>
-      <w:sz w:val="28"/>
-      <w:szCs w:val="28"/>
-    </w:rPr>
-  </w:style>
-  <w:style w:type="paragraph" w:styleId="Corpodetexto">
-    <w:name w:val="Body Text"/>
-    <w:basedOn w:val="Normal"/>
-    <w:pPr>
-      <w:spacing w:after="140" w:line="276" w:lineRule="auto"/>
-    </w:pPr>
-  </w:style>
-  <w:style w:type="paragraph" w:styleId="Lista">
-    <w:name w:val="List"/>
-    <w:basedOn w:val="Corpodetexto"/>
-    <w:rPr>
-      <w:rFonts w:cs="Lohit Devanagari"/>
-    </w:rPr>
-  </w:style>
-  <w:style w:type="paragraph" w:styleId="Legenda">
-    <w:name w:val="caption"/>
-    <w:basedOn w:val="Normal"/>
-    <w:qFormat/>
-    <w:pPr>
-      <w:suppressLineNumbers/>
-      <w:spacing w:before="120" w:after="120"/>
-    </w:pPr>
-    <w:rPr>
-      <w:rFonts w:cs="Lohit Devanagari"/>
-      <w:i/>
-      <w:iCs/>
-      <w:sz w:val="24"/>
-      <w:szCs w:val="24"/>
-    </w:rPr>
-  </w:style>
-  <w:style w:type="paragraph" w:customStyle="1" w:styleId="ndice">
-    <w:name w:val="Índice"/>
-    <w:basedOn w:val="Normal"/>
-    <w:qFormat/>
-    <w:pPr>
-      <w:suppressLineNumbers/>
-    </w:pPr>
-    <w:rPr>
-      <w:rFonts w:cs="Lohit Devanagari"/>
-    </w:rPr>
-  </w:style>
-  <w:style w:type="paragraph" w:styleId="PargrafodaLista">
-    <w:name w:val="List Paragraph"/>
-    <w:basedOn w:val="Normal"/>
-    <w:uiPriority w:val="34"/>
-    <w:qFormat/>
-    <w:rsid w:val="00BA4F36"/>
-    <w:pPr>
-      <w:ind w:left="720"/>
-      <w:contextualSpacing/>
-    </w:pPr>
-  </w:style>
-  <w:style w:type="paragraph" w:customStyle="1" w:styleId="CabealhoeRodap">
-    <w:name w:val="Cabeçalho e Rodapé"/>
-    <w:basedOn w:val="Normal"/>
-    <w:qFormat/>
-  </w:style>
-  <w:style w:type="paragraph" w:styleId="Cabealho">
-    <w:name w:val="header"/>
-    <w:basedOn w:val="Normal"/>
-    <w:link w:val="CabealhoChar"/>
-    <w:uiPriority w:val="99"/>
-    <w:unhideWhenUsed/>
-    <w:rsid w:val="0084500A"/>
-    <w:pPr>
-      <w:tabs>
-        <w:tab w:val="center" w:pos="4252"/>
-        <w:tab w:val="right" w:pos="8504"/>
-      </w:tabs>
-      <w:spacing w:after="0" w:line="240" w:lineRule="auto"/>
-    </w:pPr>
-  </w:style>
-  <w:style w:type="paragraph" w:styleId="Rodap">
-    <w:name w:val="footer"/>
-    <w:basedOn w:val="Normal"/>
-    <w:link w:val="RodapChar"/>
-    <w:uiPriority w:val="99"/>
-    <w:unhideWhenUsed/>
-    <w:rsid w:val="0084500A"/>
-    <w:pPr>
-      <w:tabs>
-        <w:tab w:val="center" w:pos="4252"/>
-        <w:tab w:val="right" w:pos="8504"/>
-      </w:tabs>
-      <w:spacing w:after="0" w:line="240" w:lineRule="auto"/>
-    </w:pPr>
   </w:style>
 </w:styles>
 </file>

</xml_diff>

<commit_message>
adicionando correção parcial das regras de mapeamento
</commit_message>
<xml_diff>
--- a/02 - Projeto Logico/Regras de mapeamento - Relacional.docx
+++ b/02 - Projeto Logico/Regras de mapeamento - Relacional.docx
@@ -355,16 +355,6 @@
       </w:pPr>
       <w:r>
         <w:rPr/>
-        <w:t>(para melhorar as relações das tabelas, criamos um atributo ID. Esse atributo será usado no lugar do nickname, que se transformará em uma chave alternativa).</w:t>
-      </w:r>
-    </w:p>
-    <w:p>
-      <w:pPr>
-        <w:pStyle w:val="Normal"/>
-        <w:rPr/>
-      </w:pPr>
-      <w:r>
-        <w:rPr/>
         <w:t>Users (</w:t>
       </w:r>
       <w:r>
@@ -553,6 +543,59 @@
           <w:iCs/>
         </w:rPr>
         <w:t>references Organization (idOrg);</w:t>
+      </w:r>
+    </w:p>
+    <w:p>
+      <w:pPr>
+        <w:pStyle w:val="Normal"/>
+        <w:rPr/>
+      </w:pPr>
+      <w:r>
+        <w:rPr/>
+      </w:r>
+    </w:p>
+    <w:p>
+      <w:pPr>
+        <w:pStyle w:val="Normal"/>
+        <w:rPr/>
+      </w:pPr>
+      <w:r>
+        <w:rPr/>
+        <w:t xml:space="preserve">A outra opção era apenas criar a tabela User na qual teríamos que colocar, além dos atributos mostrados acima, um atributo chamado </w:t>
+      </w:r>
+      <w:r>
+        <w:rPr>
+          <w:u w:val="single"/>
+        </w:rPr>
+        <w:t>type</w:t>
+      </w:r>
+      <w:r>
+        <w:rPr>
+          <w:u w:val="none"/>
+        </w:rPr>
+        <w:t xml:space="preserve"> o qual deveria estar assinalado como “contributor” ou “organization”. Não optamos por essa tabela, pois teríamos que ter algum mecanismo de verificação se esse usuário era contribuidor ou organização nas tabelas de relacionamento entre usuários e repositórios e de usuários para usuários. Decidimos simplificar optando por fazer as três tabelas distintas acima.</w:t>
+      </w:r>
+      <w:r>
+        <w:rPr/>
+        <w:t xml:space="preserve"> </w:t>
+      </w:r>
+    </w:p>
+    <w:p>
+      <w:pPr>
+        <w:pStyle w:val="Normal"/>
+        <w:rPr/>
+      </w:pPr>
+      <w:r>
+        <w:rPr/>
+        <w:t>(</w:t>
+      </w:r>
+      <w:r>
+        <w:rPr/>
+        <w:t>P</w:t>
+      </w:r>
+      <w:r>
+        <w:rPr/>
+        <w:t>ara melhorar as relações das tabelas, criamos um atributo ID. Esse atributo será usado no lugar do nickname, que se transformará em uma chave alternativa).</w:t>
       </w:r>
     </w:p>
     <w:p>
@@ -723,6 +766,15 @@
     <w:p>
       <w:pPr>
         <w:pStyle w:val="Normal"/>
+        <w:rPr/>
+      </w:pPr>
+      <w:r>
+        <w:rPr/>
+      </w:r>
+    </w:p>
+    <w:p>
+      <w:pPr>
+        <w:pStyle w:val="Normal"/>
         <w:rPr>
           <w:b/>
           <w:b/>
@@ -746,10 +798,6 @@
         <w:pStyle w:val="Normal"/>
         <w:rPr/>
       </w:pPr>
-      <w:r>
-        <w:rPr/>
-        <w:tab/>
-      </w:r>
       <w:r>
         <w:rPr/>
         <w:drawing>
@@ -1182,6 +1230,15 @@
       </w:pPr>
       <w:r>
         <w:rPr/>
+      </w:r>
+    </w:p>
+    <w:p>
+      <w:pPr>
+        <w:pStyle w:val="Normal"/>
+        <w:rPr/>
+      </w:pPr>
+      <w:r>
+        <w:rPr/>
         <w:t>Mapeado para:</w:t>
       </w:r>
     </w:p>
@@ -1422,6 +1479,15 @@
       </w:pPr>
       <w:r>
         <w:rPr/>
+      </w:r>
+    </w:p>
+    <w:p>
+      <w:pPr>
+        <w:pStyle w:val="Normal"/>
+        <w:rPr/>
+      </w:pPr>
+      <w:r>
+        <w:rPr/>
         <w:t>Topics (</w:t>
       </w:r>
       <w:r>
@@ -1506,11 +1572,7 @@
     <w:p>
       <w:pPr>
         <w:pStyle w:val="Normal"/>
-        <w:rPr>
-          <w:i/>
-          <w:i/>
-          <w:iCs/>
-        </w:rPr>
+        <w:rPr/>
       </w:pPr>
       <w:r>
         <w:rPr>
@@ -1519,6 +1581,32 @@
         </w:rPr>
         <w:tab/>
         <w:t>references Topics (codTopic);</w:t>
+      </w:r>
+    </w:p>
+    <w:p>
+      <w:pPr>
+        <w:pStyle w:val="Normal"/>
+        <w:rPr>
+          <w:i/>
+          <w:i/>
+          <w:iCs/>
+        </w:rPr>
+      </w:pPr>
+      <w:r>
+        <w:rPr/>
+      </w:r>
+    </w:p>
+    <w:p>
+      <w:pPr>
+        <w:pStyle w:val="Normal"/>
+        <w:rPr>
+          <w:i/>
+          <w:i/>
+          <w:iCs/>
+        </w:rPr>
+      </w:pPr>
+      <w:r>
+        <w:rPr/>
       </w:r>
     </w:p>
     <w:p>
@@ -1600,6 +1688,21 @@
     <w:p>
       <w:pPr>
         <w:pStyle w:val="Normal"/>
+        <w:rPr/>
+      </w:pPr>
+      <w:r>
+        <w:rPr>
+          <w:b/>
+          <w:bCs/>
+          <w:sz w:val="28"/>
+          <w:szCs w:val="28"/>
+        </w:rPr>
+        <w:t>Entidade Item: especialização e relação com Repository</w:t>
+      </w:r>
+    </w:p>
+    <w:p>
+      <w:pPr>
+        <w:pStyle w:val="Normal"/>
         <w:rPr>
           <w:b/>
           <w:b/>
@@ -1609,13 +1712,7 @@
         </w:rPr>
       </w:pPr>
       <w:r>
-        <w:rPr>
-          <w:b/>
-          <w:bCs/>
-          <w:sz w:val="28"/>
-          <w:szCs w:val="28"/>
-        </w:rPr>
-        <w:t>Entidade Item: especialização e relação com Repository</w:t>
+        <w:rPr/>
       </w:r>
     </w:p>
     <w:p>
@@ -1642,14 +1739,7 @@
           <w:b/>
           <w:bCs/>
         </w:rPr>
-        <w:t>id</w:t>
-      </w:r>
-      <w:r>
-        <w:rPr>
-          <w:b/>
-          <w:bCs/>
-        </w:rPr>
-        <w:t>Item</w:t>
+        <w:t>idItem</w:t>
       </w:r>
       <w:r>
         <w:rPr/>
@@ -1765,14 +1855,7 @@
           <w:b/>
           <w:bCs/>
         </w:rPr>
-        <w:t>id</w:t>
-      </w:r>
-      <w:r>
-        <w:rPr>
-          <w:b/>
-          <w:bCs/>
-        </w:rPr>
-        <w:t>File</w:t>
+        <w:t>idFile</w:t>
       </w:r>
       <w:r>
         <w:rPr/>
@@ -1787,17 +1870,21 @@
       </w:r>
       <w:r>
         <w:rPr/>
-        <w:t>, termination)</w:t>
-      </w:r>
-    </w:p>
-    <w:p>
-      <w:pPr>
-        <w:pStyle w:val="Normal"/>
-        <w:rPr>
-          <w:i/>
-          <w:i/>
-          <w:iCs/>
-        </w:rPr>
+        <w:t xml:space="preserve">, </w:t>
+      </w:r>
+      <w:r>
+        <w:rPr/>
+        <w:t xml:space="preserve">content, </w:t>
+      </w:r>
+      <w:r>
+        <w:rPr/>
+        <w:t>termination)</w:t>
+      </w:r>
+    </w:p>
+    <w:p>
+      <w:pPr>
+        <w:pStyle w:val="Normal"/>
+        <w:rPr/>
       </w:pPr>
       <w:r>
         <w:rPr/>
@@ -1814,21 +1901,96 @@
     <w:p>
       <w:pPr>
         <w:pStyle w:val="Normal"/>
-        <w:rPr/>
-      </w:pPr>
-      <w:r>
-        <w:rPr/>
-        <w:t>Por se tratar de um Relacionamento 1-N (Obrigatório do “lado 1” / Opcional do “lado N”), mapeamos dessa maneira. Optamos por essa alternativa considerando o relacionamento de Item com Repository. Além disso, consultar quantos arquivos um repositório tem ou quantas pastas ele possui fica trivial.</w:t>
-      </w:r>
-    </w:p>
-    <w:p>
-      <w:pPr>
-        <w:pStyle w:val="Normal"/>
-        <w:rPr/>
-      </w:pPr>
-      <w:r>
-        <w:rPr/>
-        <w:t>FullWith (</w:t>
+        <w:rPr>
+          <w:i/>
+          <w:i/>
+          <w:iCs/>
+        </w:rPr>
+      </w:pPr>
+      <w:r>
+        <w:rPr/>
+      </w:r>
+    </w:p>
+    <w:p>
+      <w:pPr>
+        <w:pStyle w:val="Normal"/>
+        <w:rPr/>
+      </w:pPr>
+      <w:r>
+        <w:rPr/>
+        <w:t xml:space="preserve">Optamos por essa alternativa considerando o relacionamento de Item com Repository. </w:t>
+      </w:r>
+      <w:r>
+        <w:rPr>
+          <w:rFonts w:eastAsia="Calibri" w:cs="" w:cstheme="minorBidi" w:eastAsiaTheme="minorHAnsi"/>
+          <w:color w:val="auto"/>
+          <w:kern w:val="0"/>
+          <w:sz w:val="22"/>
+          <w:szCs w:val="22"/>
+          <w:lang w:val="pt-BR" w:eastAsia="en-US" w:bidi="ar-SA"/>
+        </w:rPr>
+        <w:t>Desse modo</w:t>
+      </w:r>
+      <w:r>
+        <w:rPr/>
+        <w:t xml:space="preserve">, </w:t>
+      </w:r>
+      <w:r>
+        <w:rPr/>
+        <w:t>também,</w:t>
+      </w:r>
+      <w:r>
+        <w:rPr/>
+        <w:t xml:space="preserve"> </w:t>
+      </w:r>
+      <w:r>
+        <w:rPr>
+          <w:rFonts w:eastAsia="Calibri" w:cs="" w:cstheme="minorBidi" w:eastAsiaTheme="minorHAnsi"/>
+          <w:color w:val="auto"/>
+          <w:kern w:val="0"/>
+          <w:sz w:val="22"/>
+          <w:szCs w:val="22"/>
+          <w:lang w:val="pt-BR" w:eastAsia="en-US" w:bidi="ar-SA"/>
+        </w:rPr>
+        <w:t xml:space="preserve">a consulta de </w:t>
+      </w:r>
+      <w:r>
+        <w:rPr/>
+        <w:t xml:space="preserve">quantos arquivos um repositório tem ou quantas pastas ele possui fica trivial. </w:t>
+      </w:r>
+      <w:r>
+        <w:rPr/>
+        <w:t>Ainda, a entidade File tem muitas características suas que, em uma tabela Items “mista” poderia resultar em vários campos nulos quando o Item fosse um Folder.</w:t>
+      </w:r>
+    </w:p>
+    <w:p>
+      <w:pPr>
+        <w:pStyle w:val="Normal"/>
+        <w:rPr/>
+      </w:pPr>
+      <w:r>
+        <w:rPr/>
+      </w:r>
+    </w:p>
+    <w:p>
+      <w:pPr>
+        <w:pStyle w:val="Normal"/>
+        <w:rPr/>
+      </w:pPr>
+      <w:r>
+        <w:rPr>
+          <w:rFonts w:eastAsia="Calibri" w:cs="" w:cstheme="minorBidi" w:eastAsiaTheme="minorHAnsi"/>
+          <w:color w:val="auto"/>
+          <w:kern w:val="0"/>
+          <w:sz w:val="22"/>
+          <w:szCs w:val="22"/>
+          <w:lang w:val="pt-BR" w:eastAsia="en-US" w:bidi="ar-SA"/>
+        </w:rPr>
+        <w:t>save</w:t>
+      </w:r>
+      <w:r>
+        <w:rPr/>
+        <w:t xml:space="preserve"> (</w:t>
       </w:r>
       <w:r>
         <w:rPr>
@@ -1879,11 +2041,7 @@
     <w:p>
       <w:pPr>
         <w:pStyle w:val="Normal"/>
-        <w:rPr>
-          <w:i/>
-          <w:i/>
-          <w:iCs/>
-        </w:rPr>
+        <w:rPr/>
       </w:pPr>
       <w:r>
         <w:rPr>
@@ -1901,7 +2059,22 @@
       </w:pPr>
       <w:r>
         <w:rPr/>
-        <w:t>O Relacionamento 1-N (Opcional do “lado 1” / Opcional do “lado N”) FullWith foi modelado dessa forma para facilitar a consulta posteriormente para obter quantos arquivos uma pasta contém. Assim sendo, fica fácil realizar tal consulta.</w:t>
+        <w:t xml:space="preserve">O Relacionamento 1-N (Opcional do “lado 1” / Opcional do “lado N”) </w:t>
+      </w:r>
+      <w:r>
+        <w:rPr>
+          <w:rFonts w:eastAsia="Calibri" w:cs="" w:cstheme="minorBidi" w:eastAsiaTheme="minorHAnsi"/>
+          <w:color w:val="auto"/>
+          <w:kern w:val="0"/>
+          <w:sz w:val="22"/>
+          <w:szCs w:val="22"/>
+          <w:lang w:val="pt-BR" w:eastAsia="en-US" w:bidi="ar-SA"/>
+        </w:rPr>
+        <w:t>save</w:t>
+      </w:r>
+      <w:r>
+        <w:rPr/>
+        <w:t xml:space="preserve"> foi modelado dessa forma para facilitar a consulta posteriormente para obter quantos arquivos uma pasta contém. Assim sendo, fica fácil realizar tal consulta.</w:t>
       </w:r>
     </w:p>
     <w:p>
@@ -1993,6 +2166,15 @@
       </w:pPr>
       <w:r>
         <w:rPr/>
+      </w:r>
+    </w:p>
+    <w:p>
+      <w:pPr>
+        <w:pStyle w:val="Normal"/>
+        <w:rPr/>
+      </w:pPr>
+      <w:r>
+        <w:rPr/>
         <w:t>Mapeado para:</w:t>
       </w:r>
     </w:p>
@@ -2077,11 +2259,7 @@
     <w:p>
       <w:pPr>
         <w:pStyle w:val="Normal"/>
-        <w:rPr>
-          <w:i/>
-          <w:i/>
-          <w:iCs/>
-        </w:rPr>
+        <w:rPr/>
       </w:pPr>
       <w:r>
         <w:rPr/>
@@ -2098,6 +2276,19 @@
     <w:p>
       <w:pPr>
         <w:pStyle w:val="Normal"/>
+        <w:rPr>
+          <w:i/>
+          <w:i/>
+          <w:iCs/>
+        </w:rPr>
+      </w:pPr>
+      <w:r>
+        <w:rPr/>
+      </w:r>
+    </w:p>
+    <w:p>
+      <w:pPr>
+        <w:pStyle w:val="Normal"/>
         <w:rPr/>
       </w:pPr>
       <w:r>
@@ -2117,13 +2308,7 @@
     <w:p>
       <w:pPr>
         <w:pStyle w:val="Normal"/>
-        <w:rPr>
-          <w:b/>
-          <w:b/>
-          <w:bCs/>
-          <w:sz w:val="32"/>
-          <w:szCs w:val="32"/>
-        </w:rPr>
+        <w:rPr/>
       </w:pPr>
       <w:r>
         <w:rPr>
@@ -2132,7 +2317,20 @@
           <w:sz w:val="28"/>
           <w:szCs w:val="28"/>
         </w:rPr>
-        <w:t>Entidade Issue e relações</w:t>
+        <w:t xml:space="preserve">Entidade Issue e </w:t>
+      </w:r>
+      <w:r>
+        <w:rPr>
+          <w:rFonts w:eastAsia="Calibri" w:cs="" w:cstheme="minorBidi" w:eastAsiaTheme="minorHAnsi"/>
+          <w:b/>
+          <w:bCs/>
+          <w:color w:val="auto"/>
+          <w:kern w:val="0"/>
+          <w:sz w:val="28"/>
+          <w:szCs w:val="28"/>
+          <w:lang w:val="pt-BR" w:eastAsia="en-US" w:bidi="ar-SA"/>
+        </w:rPr>
+        <w:t>seus Relacionamentos</w:t>
       </w:r>
     </w:p>
     <w:p>
@@ -2184,139 +2382,476 @@
     <w:p>
       <w:pPr>
         <w:pStyle w:val="Normal"/>
-        <w:rPr>
-          <w:b/>
+        <w:rPr/>
+      </w:pPr>
+      <w:r>
+        <w:rPr>
           <w:b/>
           <w:bCs/>
           <w:sz w:val="32"/>
           <w:szCs w:val="32"/>
         </w:rPr>
-      </w:pPr>
-      <w:r>
-        <w:rPr>
+        <w:t>Relação Discussion</w:t>
+      </w:r>
+    </w:p>
+    <w:p>
+      <w:pPr>
+        <w:pStyle w:val="Normal"/>
+        <w:rPr/>
+      </w:pPr>
+      <w:r>
+        <w:rPr/>
+        <w:t>Mapeado para:</w:t>
+      </w:r>
+    </w:p>
+    <w:p>
+      <w:pPr>
+        <w:pStyle w:val="Normal"/>
+        <w:rPr/>
+      </w:pPr>
+      <w:r>
+        <w:rPr/>
+        <w:t>Issues (</w:t>
+      </w:r>
+      <w:r>
+        <w:rPr>
+          <w:b/>
+          <w:bCs/>
+        </w:rPr>
+        <w:t>number</w:t>
+      </w:r>
+      <w:r>
+        <w:rPr/>
+        <w:t xml:space="preserve">, description, date, </w:t>
+      </w:r>
+      <w:r>
+        <w:rPr>
+          <w:b/>
+          <w:bCs/>
+          <w:i/>
+          <w:iCs/>
+        </w:rPr>
+        <w:t>idRepo</w:t>
+      </w:r>
+      <w:r>
+        <w:rPr/>
+        <w:t>)</w:t>
+      </w:r>
+    </w:p>
+    <w:p>
+      <w:pPr>
+        <w:pStyle w:val="Normal"/>
+        <w:rPr/>
+      </w:pPr>
+      <w:r>
+        <w:rPr/>
+        <w:tab/>
+      </w:r>
+      <w:r>
+        <w:rPr>
+          <w:i/>
+          <w:iCs/>
+        </w:rPr>
+        <w:t>references Repositories (idRepo);</w:t>
+      </w:r>
+    </w:p>
+    <w:p>
+      <w:pPr>
+        <w:pStyle w:val="Normal"/>
+        <w:rPr>
+          <w:i/>
+          <w:i/>
+          <w:iCs/>
+          <w:u w:val="single"/>
+        </w:rPr>
+      </w:pPr>
+      <w:r>
+        <w:rPr/>
+      </w:r>
+    </w:p>
+    <w:p>
+      <w:pPr>
+        <w:pStyle w:val="Normal"/>
+        <w:rPr/>
+      </w:pPr>
+      <w:r>
+        <w:rPr/>
+        <w:t>Esse mapeamento foi feito considerando a resolução do Relacionamento 1-N e a Entidade Fraca. Dessa forma, cada Issue será única dentre as Issues do repositório.</w:t>
+      </w:r>
+    </w:p>
+    <w:p>
+      <w:pPr>
+        <w:pStyle w:val="Normal"/>
+        <w:rPr/>
+      </w:pPr>
+      <w:r>
+        <w:rPr/>
+      </w:r>
+    </w:p>
+    <w:p>
+      <w:pPr>
+        <w:pStyle w:val="Normal"/>
+        <w:rPr>
+          <w:b/>
           <w:b/>
           <w:bCs/>
           <w:sz w:val="32"/>
           <w:szCs w:val="32"/>
         </w:rPr>
-      </w:r>
-    </w:p>
-    <w:p>
-      <w:pPr>
-        <w:pStyle w:val="Normal"/>
-        <w:rPr>
-          <w:b/>
+      </w:pPr>
+      <w:r>
+        <w:rPr>
           <w:b/>
           <w:bCs/>
           <w:sz w:val="32"/>
           <w:szCs w:val="32"/>
         </w:rPr>
-      </w:pPr>
-      <w:r>
-        <w:rPr>
+        <w:t>Relação Open</w:t>
+      </w:r>
+    </w:p>
+    <w:p>
+      <w:pPr>
+        <w:pStyle w:val="Normal"/>
+        <w:rPr/>
+      </w:pPr>
+      <w:r>
+        <w:rPr/>
+        <w:t>Mapeado para:</w:t>
+      </w:r>
+    </w:p>
+    <w:p>
+      <w:pPr>
+        <w:pStyle w:val="Normal"/>
+        <w:rPr/>
+      </w:pPr>
+      <w:r>
+        <w:rPr/>
+        <w:t>Issues (</w:t>
+      </w:r>
+      <w:r>
+        <w:rPr>
+          <w:b/>
+          <w:bCs/>
+        </w:rPr>
+        <w:t>number</w:t>
+      </w:r>
+      <w:r>
+        <w:rPr/>
+        <w:t xml:space="preserve">, description, date, </w:t>
+      </w:r>
+      <w:r>
+        <w:rPr>
+          <w:i/>
+          <w:iCs/>
+        </w:rPr>
+        <w:t>idRepo, idContrib</w:t>
+      </w:r>
+      <w:r>
+        <w:rPr/>
+        <w:t>)</w:t>
+      </w:r>
+    </w:p>
+    <w:p>
+      <w:pPr>
+        <w:pStyle w:val="Normal"/>
+        <w:rPr>
+          <w:i/>
+          <w:i/>
+          <w:iCs/>
+          <w:u w:val="single"/>
+        </w:rPr>
+      </w:pPr>
+      <w:r>
+        <w:rPr/>
+        <w:tab/>
+      </w:r>
+      <w:r>
+        <w:rPr>
+          <w:i/>
+          <w:iCs/>
+        </w:rPr>
+        <w:t>references Repositories (idRepo),</w:t>
+      </w:r>
+    </w:p>
+    <w:p>
+      <w:pPr>
+        <w:pStyle w:val="Normal"/>
+        <w:rPr/>
+      </w:pPr>
+      <w:r>
+        <w:rPr>
+          <w:i/>
+          <w:iCs/>
+        </w:rPr>
+        <w:tab/>
+        <w:t>references Contributor (idContrib);</w:t>
+      </w:r>
+    </w:p>
+    <w:p>
+      <w:pPr>
+        <w:pStyle w:val="Normal"/>
+        <w:rPr>
+          <w:i/>
+          <w:i/>
+          <w:iCs/>
+        </w:rPr>
+      </w:pPr>
+      <w:r>
+        <w:rPr/>
+      </w:r>
+    </w:p>
+    <w:p>
+      <w:pPr>
+        <w:pStyle w:val="Normal"/>
+        <w:rPr/>
+      </w:pPr>
+      <w:r>
+        <w:rPr/>
+        <w:t>Adicionado o atributo (idContrib) em Issues que representará o contribuidor que abriu o Issue, representando assim o relacionamento.</w:t>
+      </w:r>
+    </w:p>
+    <w:p>
+      <w:pPr>
+        <w:pStyle w:val="Normal"/>
+        <w:rPr/>
+      </w:pPr>
+      <w:r>
+        <w:rPr/>
+      </w:r>
+    </w:p>
+    <w:p>
+      <w:pPr>
+        <w:pStyle w:val="Normal"/>
+        <w:rPr>
+          <w:b/>
           <w:b/>
           <w:bCs/>
           <w:sz w:val="32"/>
           <w:szCs w:val="32"/>
         </w:rPr>
-        <w:t>Relação Discussion</w:t>
-      </w:r>
-    </w:p>
-    <w:p>
-      <w:pPr>
-        <w:pStyle w:val="Normal"/>
-        <w:rPr/>
-      </w:pPr>
-      <w:r>
-        <w:rPr/>
-        <w:t>Mapeado para:</w:t>
-      </w:r>
-    </w:p>
-    <w:p>
-      <w:pPr>
-        <w:pStyle w:val="Normal"/>
-        <w:rPr/>
-      </w:pPr>
-      <w:r>
-        <w:rPr/>
-        <w:t>Issues (</w:t>
-      </w:r>
-      <w:r>
-        <w:rPr>
-          <w:b/>
-          <w:bCs/>
-        </w:rPr>
-        <w:t>number</w:t>
-      </w:r>
-      <w:r>
-        <w:rPr/>
-        <w:t xml:space="preserve">, description, date, </w:t>
-      </w:r>
-      <w:r>
-        <w:rPr>
-          <w:b/>
-          <w:bCs/>
-          <w:i/>
-          <w:iCs/>
-        </w:rPr>
-        <w:t>idRepo</w:t>
-      </w:r>
-      <w:r>
-        <w:rPr/>
-        <w:t>)</w:t>
-      </w:r>
-    </w:p>
-    <w:p>
-      <w:pPr>
-        <w:pStyle w:val="Normal"/>
-        <w:rPr>
-          <w:i/>
-          <w:i/>
-          <w:iCs/>
-          <w:u w:val="single"/>
-        </w:rPr>
-      </w:pPr>
-      <w:r>
-        <w:rPr/>
-        <w:tab/>
-      </w:r>
-      <w:r>
-        <w:rPr>
-          <w:i/>
-          <w:iCs/>
-        </w:rPr>
-        <w:t>references Repositories (idRepo);</w:t>
-      </w:r>
-    </w:p>
-    <w:p>
-      <w:pPr>
-        <w:pStyle w:val="Normal"/>
-        <w:rPr/>
-      </w:pPr>
-      <w:r>
-        <w:rPr/>
-        <w:t>Esse mapeamento foi feito considerando a resolução do Relacionamento 1-N e a Entidade Fraca. Dessa forma, cada Issue será única dentre as Issues do repositório.</w:t>
-      </w:r>
-    </w:p>
-    <w:p>
-      <w:pPr>
-        <w:pStyle w:val="Normal"/>
-        <w:rPr/>
-      </w:pPr>
-      <w:r>
-        <w:rPr/>
-      </w:r>
-    </w:p>
-    <w:p>
-      <w:pPr>
-        <w:pStyle w:val="Normal"/>
-        <w:rPr>
-          <w:b/>
+      </w:pPr>
+      <w:r>
+        <w:rPr>
           <w:b/>
           <w:bCs/>
           <w:sz w:val="32"/>
           <w:szCs w:val="32"/>
         </w:rPr>
+        <w:t>Relação Comment</w:t>
+      </w:r>
+    </w:p>
+    <w:p>
+      <w:pPr>
+        <w:pStyle w:val="Normal"/>
+        <w:rPr/>
+      </w:pPr>
+      <w:r>
+        <w:rPr/>
+        <w:t>Mapeado para:</w:t>
+      </w:r>
+    </w:p>
+    <w:p>
+      <w:pPr>
+        <w:pStyle w:val="Normal"/>
+        <w:rPr/>
+      </w:pPr>
+      <w:r>
+        <w:rPr/>
+        <w:t>Comment (</w:t>
+      </w:r>
+      <w:r>
+        <w:rPr>
+          <w:b/>
+          <w:bCs/>
+          <w:i/>
+          <w:iCs/>
+        </w:rPr>
+        <w:t>idContrib</w:t>
+      </w:r>
+      <w:r>
+        <w:rPr/>
+        <w:t xml:space="preserve">, </w:t>
+      </w:r>
+      <w:r>
+        <w:rPr>
+          <w:b/>
+          <w:bCs/>
+          <w:i/>
+          <w:iCs/>
+        </w:rPr>
+        <w:t>numIssue</w:t>
+      </w:r>
+      <w:r>
+        <w:rPr/>
+        <w:t xml:space="preserve">, </w:t>
+      </w:r>
+      <w:r>
+        <w:rPr>
+          <w:b/>
+          <w:bCs/>
+        </w:rPr>
+        <w:t>repositoryName</w:t>
+      </w:r>
+      <w:r>
+        <w:rPr>
+          <w:b w:val="false"/>
+          <w:bCs w:val="false"/>
+        </w:rPr>
+        <w:t xml:space="preserve">, </w:t>
+      </w:r>
+      <w:r>
+        <w:rPr>
+          <w:b w:val="false"/>
+          <w:bCs w:val="false"/>
+        </w:rPr>
+        <w:t>date</w:t>
+      </w:r>
+      <w:r>
+        <w:rPr/>
+        <w:t xml:space="preserve">, </w:t>
+      </w:r>
+      <w:r>
+        <w:rPr>
+          <w:rFonts w:eastAsia="Calibri" w:cs="" w:cstheme="minorBidi" w:eastAsiaTheme="minorHAnsi"/>
+          <w:color w:val="auto"/>
+          <w:kern w:val="0"/>
+          <w:sz w:val="22"/>
+          <w:szCs w:val="22"/>
+          <w:lang w:val="pt-BR" w:eastAsia="en-US" w:bidi="ar-SA"/>
+        </w:rPr>
+        <w:t>text</w:t>
+      </w:r>
+      <w:r>
+        <w:rPr/>
+        <w:t>)</w:t>
+      </w:r>
+    </w:p>
+    <w:p>
+      <w:pPr>
+        <w:pStyle w:val="Normal"/>
+        <w:rPr>
+          <w:i/>
+          <w:i/>
+          <w:iCs/>
+        </w:rPr>
+      </w:pPr>
+      <w:r>
+        <w:rPr/>
+        <w:tab/>
+      </w:r>
+      <w:r>
+        <w:rPr>
+          <w:i/>
+          <w:iCs/>
+        </w:rPr>
+        <w:t>references Contributors (idContrib),</w:t>
+      </w:r>
+    </w:p>
+    <w:p>
+      <w:pPr>
+        <w:pStyle w:val="Normal"/>
+        <w:rPr/>
+      </w:pPr>
+      <w:r>
+        <w:rPr>
+          <w:i/>
+          <w:iCs/>
+        </w:rPr>
+        <w:tab/>
+        <w:t>references Issues (numIssue);</w:t>
+      </w:r>
+    </w:p>
+    <w:p>
+      <w:pPr>
+        <w:pStyle w:val="Normal"/>
+        <w:rPr>
+          <w:i/>
+          <w:i/>
+          <w:iCs/>
+        </w:rPr>
+      </w:pPr>
+      <w:r>
+        <w:rPr/>
+      </w:r>
+    </w:p>
+    <w:p>
+      <w:pPr>
+        <w:pStyle w:val="Normal"/>
+        <w:rPr/>
+      </w:pPr>
+      <w:r>
+        <w:rPr/>
+        <w:t xml:space="preserve">Relacionamento N-M, mapeamento feito seguindo a padronização feita segundo aula, pois há somente uma alternativa para tal. Por queremos representar uma timeline e esse relacionamento participa dela, essa pode ser uma justificativa para modelarmos dessa forma. É </w:t>
+      </w:r>
+      <w:r>
+        <w:rPr/>
+        <w:t>necessário guardar o nome do repositório em que o Issue se encontra, pois cada Issue tem um número único dentro de um repositório.</w:t>
+      </w:r>
+    </w:p>
+    <w:p>
+      <w:pPr>
+        <w:pStyle w:val="Normal"/>
+        <w:rPr/>
+      </w:pPr>
+      <w:r>
+        <w:rPr/>
+      </w:r>
+    </w:p>
+    <w:p>
+      <w:pPr>
+        <w:pStyle w:val="Normal"/>
+        <w:rPr/>
+      </w:pPr>
+      <w:r>
+        <w:rPr/>
+      </w:r>
+    </w:p>
+    <w:p>
+      <w:pPr>
+        <w:pStyle w:val="Normal"/>
+        <w:rPr/>
+      </w:pPr>
+      <w:r>
+        <w:rPr/>
+      </w:r>
+    </w:p>
+    <w:p>
+      <w:pPr>
+        <w:pStyle w:val="Normal"/>
+        <w:rPr/>
+      </w:pPr>
+      <w:r>
+        <w:rPr/>
+      </w:r>
+    </w:p>
+    <w:p>
+      <w:pPr>
+        <w:pStyle w:val="Normal"/>
+        <w:rPr/>
+      </w:pPr>
+      <w:r>
+        <w:rPr/>
+      </w:r>
+    </w:p>
+    <w:p>
+      <w:pPr>
+        <w:pStyle w:val="Normal"/>
+        <w:rPr/>
+      </w:pPr>
+      <w:r>
+        <w:rPr/>
+      </w:r>
+    </w:p>
+    <w:p>
+      <w:pPr>
+        <w:pStyle w:val="Normal"/>
+        <w:rPr>
+          <w:b/>
+          <w:b/>
+          <w:bCs/>
+          <w:sz w:val="28"/>
+          <w:szCs w:val="28"/>
+        </w:rPr>
       </w:pPr>
       <w:r>
         <w:rPr>
@@ -2324,273 +2859,6 @@
           <w:bCs/>
           <w:sz w:val="32"/>
           <w:szCs w:val="32"/>
-        </w:rPr>
-        <w:t>Relação Open</w:t>
-      </w:r>
-    </w:p>
-    <w:p>
-      <w:pPr>
-        <w:pStyle w:val="Normal"/>
-        <w:rPr/>
-      </w:pPr>
-      <w:r>
-        <w:rPr/>
-        <w:t>Mapeado para:</w:t>
-      </w:r>
-    </w:p>
-    <w:p>
-      <w:pPr>
-        <w:pStyle w:val="Normal"/>
-        <w:rPr/>
-      </w:pPr>
-      <w:r>
-        <w:rPr/>
-        <w:t>Issues (</w:t>
-      </w:r>
-      <w:r>
-        <w:rPr>
-          <w:b/>
-          <w:bCs/>
-        </w:rPr>
-        <w:t>number</w:t>
-      </w:r>
-      <w:r>
-        <w:rPr/>
-        <w:t xml:space="preserve">, description, date, </w:t>
-      </w:r>
-      <w:r>
-        <w:rPr>
-          <w:i/>
-          <w:iCs/>
-        </w:rPr>
-        <w:t>idRepo, idContrib</w:t>
-      </w:r>
-      <w:r>
-        <w:rPr/>
-        <w:t>)</w:t>
-      </w:r>
-    </w:p>
-    <w:p>
-      <w:pPr>
-        <w:pStyle w:val="Normal"/>
-        <w:rPr>
-          <w:i/>
-          <w:i/>
-          <w:iCs/>
-          <w:u w:val="single"/>
-        </w:rPr>
-      </w:pPr>
-      <w:r>
-        <w:rPr/>
-        <w:tab/>
-      </w:r>
-      <w:r>
-        <w:rPr>
-          <w:i/>
-          <w:iCs/>
-        </w:rPr>
-        <w:t>references Repositories (idRepo),</w:t>
-      </w:r>
-    </w:p>
-    <w:p>
-      <w:pPr>
-        <w:pStyle w:val="Normal"/>
-        <w:rPr>
-          <w:i/>
-          <w:i/>
-          <w:iCs/>
-        </w:rPr>
-      </w:pPr>
-      <w:r>
-        <w:rPr>
-          <w:i/>
-          <w:iCs/>
-        </w:rPr>
-        <w:tab/>
-        <w:t>references Contributor (idContrib);</w:t>
-      </w:r>
-    </w:p>
-    <w:p>
-      <w:pPr>
-        <w:pStyle w:val="Normal"/>
-        <w:rPr/>
-      </w:pPr>
-      <w:r>
-        <w:rPr/>
-        <w:t>Adicionado o atributo (idContrib) em Issues que representará o contribuidor que abriu o Issue, representando assim o relacionamento.</w:t>
-      </w:r>
-    </w:p>
-    <w:p>
-      <w:pPr>
-        <w:pStyle w:val="Normal"/>
-        <w:rPr/>
-      </w:pPr>
-      <w:r>
-        <w:rPr/>
-      </w:r>
-    </w:p>
-    <w:p>
-      <w:pPr>
-        <w:pStyle w:val="Normal"/>
-        <w:rPr>
-          <w:b/>
-          <w:b/>
-          <w:bCs/>
-          <w:sz w:val="32"/>
-          <w:szCs w:val="32"/>
-        </w:rPr>
-      </w:pPr>
-      <w:r>
-        <w:rPr>
-          <w:b/>
-          <w:bCs/>
-          <w:sz w:val="32"/>
-          <w:szCs w:val="32"/>
-        </w:rPr>
-        <w:t>Relação Comment</w:t>
-      </w:r>
-    </w:p>
-    <w:p>
-      <w:pPr>
-        <w:pStyle w:val="Normal"/>
-        <w:rPr/>
-      </w:pPr>
-      <w:r>
-        <w:rPr/>
-        <w:t>Mapeado para:</w:t>
-      </w:r>
-    </w:p>
-    <w:p>
-      <w:pPr>
-        <w:pStyle w:val="Normal"/>
-        <w:rPr/>
-      </w:pPr>
-      <w:r>
-        <w:rPr/>
-        <w:t>Comment (</w:t>
-      </w:r>
-      <w:r>
-        <w:rPr>
-          <w:b/>
-          <w:bCs/>
-          <w:i/>
-          <w:iCs/>
-        </w:rPr>
-        <w:t>idContrib</w:t>
-      </w:r>
-      <w:r>
-        <w:rPr/>
-        <w:t xml:space="preserve">, </w:t>
-      </w:r>
-      <w:r>
-        <w:rPr>
-          <w:b/>
-          <w:bCs/>
-          <w:i/>
-          <w:iCs/>
-        </w:rPr>
-        <w:t>numIssue</w:t>
-      </w:r>
-      <w:r>
-        <w:rPr/>
-        <w:t xml:space="preserve">, </w:t>
-      </w:r>
-      <w:r>
-        <w:rPr>
-          <w:b/>
-          <w:bCs/>
-        </w:rPr>
-        <w:t>date</w:t>
-      </w:r>
-      <w:r>
-        <w:rPr/>
-        <w:t>, description)</w:t>
-      </w:r>
-    </w:p>
-    <w:p>
-      <w:pPr>
-        <w:pStyle w:val="Normal"/>
-        <w:rPr>
-          <w:i/>
-          <w:i/>
-          <w:iCs/>
-        </w:rPr>
-      </w:pPr>
-      <w:r>
-        <w:rPr/>
-        <w:tab/>
-      </w:r>
-      <w:r>
-        <w:rPr>
-          <w:i/>
-          <w:iCs/>
-        </w:rPr>
-        <w:t>references Contributors (idContrib),</w:t>
-      </w:r>
-    </w:p>
-    <w:p>
-      <w:pPr>
-        <w:pStyle w:val="Normal"/>
-        <w:rPr>
-          <w:i/>
-          <w:i/>
-          <w:iCs/>
-        </w:rPr>
-      </w:pPr>
-      <w:r>
-        <w:rPr>
-          <w:i/>
-          <w:iCs/>
-        </w:rPr>
-        <w:tab/>
-        <w:t>references Issues (numIssue);</w:t>
-      </w:r>
-    </w:p>
-    <w:p>
-      <w:pPr>
-        <w:pStyle w:val="Normal"/>
-        <w:rPr/>
-      </w:pPr>
-      <w:r>
-        <w:rPr/>
-        <w:t>Relacionamento N-M, mapeamento feito seguindo a padronização feita segundo aula, pois há somente uma alternativa para tal. Por queremos representar uma timeline e esse relacionamento participa dela, essa pode ser uma justificativa para modelarmos dessa forma.</w:t>
-      </w:r>
-    </w:p>
-    <w:p>
-      <w:pPr>
-        <w:pStyle w:val="Normal"/>
-        <w:rPr/>
-      </w:pPr>
-      <w:r>
-        <w:rPr/>
-      </w:r>
-    </w:p>
-    <w:p>
-      <w:pPr>
-        <w:pStyle w:val="Normal"/>
-        <w:rPr/>
-      </w:pPr>
-      <w:r>
-        <w:rPr/>
-      </w:r>
-    </w:p>
-    <w:p>
-      <w:pPr>
-        <w:pStyle w:val="Normal"/>
-        <w:rPr>
-          <w:b/>
-          <w:b/>
-          <w:bCs/>
-          <w:sz w:val="28"/>
-          <w:szCs w:val="28"/>
-        </w:rPr>
-      </w:pPr>
-      <w:r>
-        <w:rPr>
-          <w:b/>
-          <w:bCs/>
-          <w:sz w:val="28"/>
-          <w:szCs w:val="28"/>
         </w:rPr>
         <w:t>Relação Commit</w:t>
       </w:r>
@@ -2648,6 +2916,15 @@
       </w:pPr>
       <w:r>
         <w:rPr/>
+      </w:r>
+    </w:p>
+    <w:p>
+      <w:pPr>
+        <w:pStyle w:val="Normal"/>
+        <w:rPr/>
+      </w:pPr>
+      <w:r>
+        <w:rPr/>
         <w:t>Mapeado para:</w:t>
       </w:r>
     </w:p>
@@ -2662,8 +2939,8 @@
       </w:r>
       <w:r>
         <w:rPr>
-          <w:b/>
-          <w:bCs/>
+          <w:b w:val="false"/>
+          <w:bCs w:val="false"/>
         </w:rPr>
         <w:t>hashCode</w:t>
       </w:r>
@@ -2769,11 +3046,7 @@
     <w:p>
       <w:pPr>
         <w:pStyle w:val="Normal"/>
-        <w:rPr>
-          <w:i/>
-          <w:i/>
-          <w:iCs/>
-        </w:rPr>
+        <w:rPr/>
       </w:pPr>
       <w:r>
         <w:rPr>
@@ -2782,6 +3055,19 @@
         </w:rPr>
         <w:tab/>
         <w:t>references Contributors (idContrib);</w:t>
+      </w:r>
+    </w:p>
+    <w:p>
+      <w:pPr>
+        <w:pStyle w:val="Normal"/>
+        <w:rPr>
+          <w:i/>
+          <w:i/>
+          <w:iCs/>
+        </w:rPr>
+      </w:pPr>
+      <w:r>
+        <w:rPr/>
       </w:r>
     </w:p>
     <w:p>
@@ -3040,7 +3326,6 @@
     <w:rPrDefault>
       <w:rPr>
         <w:rFonts w:ascii="Calibri" w:hAnsi="Calibri" w:eastAsia="Calibri" w:cs="" w:asciiTheme="minorHAnsi" w:cstheme="minorBidi" w:eastAsiaTheme="minorHAnsi" w:hAnsiTheme="minorHAnsi"/>
-        <w:sz w:val="22"/>
         <w:szCs w:val="22"/>
         <w:lang w:val="pt-BR" w:eastAsia="en-US" w:bidi="ar-SA"/>
       </w:rPr>

</xml_diff>